<commit_message>
modifit fi memoire zdt les sources li b9aw w riglt des erreur d'ecriture w riglt modele relationnel
</commit_message>
<xml_diff>
--- a/memoire/PFE_BOUAZIZ_BENALI.docx
+++ b/memoire/PFE_BOUAZIZ_BENALI.docx
@@ -26,17 +26,7 @@
           <w:szCs w:val="32"/>
           <w:highlight w:val="white"/>
         </w:rPr>
-        <w:t>Faculté d’Informatique</w:t>
-      </w:r>
-      <w:r>
-        <w:rPr>
-          <w:rFonts w:ascii="Century Gothic" w:eastAsia="Century Gothic" w:hAnsi="Century Gothic" w:cs="Century Gothic"/>
-          <w:b/>
-          <w:sz w:val="32"/>
-          <w:szCs w:val="32"/>
-          <w:highlight w:val="white"/>
-        </w:rPr>
-        <w:t xml:space="preserve"> </w:t>
+        <w:t xml:space="preserve">Faculté d’Informatique </w:t>
       </w:r>
     </w:p>
     <w:p>
@@ -132,17 +122,7 @@
           <w:szCs w:val="32"/>
           <w:highlight w:val="white"/>
         </w:rPr>
-        <w:t>Filière :</w:t>
-      </w:r>
-      <w:r>
-        <w:rPr>
-          <w:rFonts w:ascii="Century Gothic" w:eastAsia="Century Gothic" w:hAnsi="Century Gothic" w:cs="Century Gothic"/>
-          <w:b/>
-          <w:sz w:val="32"/>
-          <w:szCs w:val="32"/>
-          <w:highlight w:val="white"/>
-        </w:rPr>
-        <w:t xml:space="preserve"> Informatique </w:t>
+        <w:t xml:space="preserve">Filière : Informatique </w:t>
       </w:r>
     </w:p>
     <w:p>
@@ -405,27 +385,7 @@
           <w:szCs w:val="24"/>
           <w:highlight w:val="white"/>
         </w:rPr>
-        <w:t>/ 06/202</w:t>
-      </w:r>
-      <w:r>
-        <w:rPr>
-          <w:rFonts w:ascii="Century Gothic" w:eastAsia="Century Gothic" w:hAnsi="Century Gothic" w:cs="Century Gothic"/>
-          <w:b/>
-          <w:sz w:val="24"/>
-          <w:szCs w:val="24"/>
-          <w:highlight w:val="white"/>
-        </w:rPr>
-        <w:t>4</w:t>
-      </w:r>
-      <w:r>
-        <w:rPr>
-          <w:rFonts w:ascii="Century Gothic" w:eastAsia="Century Gothic" w:hAnsi="Century Gothic" w:cs="Century Gothic"/>
-          <w:b/>
-          <w:sz w:val="24"/>
-          <w:szCs w:val="24"/>
-          <w:highlight w:val="white"/>
-        </w:rPr>
-        <w:t xml:space="preserve"> </w:t>
+        <w:t xml:space="preserve">/ 06/2024 </w:t>
       </w:r>
     </w:p>
     <w:p>
@@ -535,15 +495,6 @@
           <w:highlight w:val="white"/>
         </w:rPr>
         <w:tab/>
-      </w:r>
-      <w:r>
-        <w:rPr>
-          <w:rFonts w:ascii="Century Gothic" w:eastAsia="Century Gothic" w:hAnsi="Century Gothic" w:cs="Century Gothic"/>
-          <w:b/>
-          <w:sz w:val="24"/>
-          <w:szCs w:val="24"/>
-          <w:highlight w:val="white"/>
-        </w:rPr>
         <w:t xml:space="preserve">Encadré par : </w:t>
       </w:r>
     </w:p>
@@ -557,7 +508,7 @@
           <w:sz w:val="24"/>
           <w:szCs w:val="24"/>
           <w:highlight w:val="white"/>
-          <w:lang w:val="en-US"/>
+          <w:lang w:val="fr-FR"/>
         </w:rPr>
       </w:pPr>
       <w:r>
@@ -587,7 +538,7 @@
           <w:sz w:val="24"/>
           <w:szCs w:val="24"/>
           <w:highlight w:val="white"/>
-          <w:lang w:val="en-US"/>
+          <w:lang w:val="fr-FR"/>
         </w:rPr>
         <w:t xml:space="preserve">   </w:t>
       </w:r>
@@ -598,7 +549,7 @@
           <w:sz w:val="24"/>
           <w:szCs w:val="24"/>
           <w:highlight w:val="white"/>
-          <w:lang w:val="en-US"/>
+          <w:lang w:val="fr-FR"/>
         </w:rPr>
         <w:tab/>
       </w:r>
@@ -608,9 +559,9 @@
           <w:sz w:val="24"/>
           <w:szCs w:val="24"/>
           <w:highlight w:val="white"/>
-          <w:lang w:val="en-US"/>
-        </w:rPr>
-        <w:t>BOUAZIZ Ilyes</w:t>
+          <w:lang w:val="fr-FR"/>
+        </w:rPr>
+        <w:t xml:space="preserve">BOUAZIZ Ilyes                               </w:t>
       </w:r>
       <w:r>
         <w:rPr>
@@ -618,9 +569,9 @@
           <w:sz w:val="24"/>
           <w:szCs w:val="24"/>
           <w:highlight w:val="white"/>
-          <w:lang w:val="en-US"/>
-        </w:rPr>
-        <w:t xml:space="preserve">                               </w:t>
+          <w:lang w:val="fr-FR"/>
+        </w:rPr>
+        <w:tab/>
       </w:r>
       <w:r>
         <w:rPr>
@@ -628,7 +579,7 @@
           <w:sz w:val="24"/>
           <w:szCs w:val="24"/>
           <w:highlight w:val="white"/>
-          <w:lang w:val="en-US"/>
+          <w:lang w:val="fr-FR"/>
         </w:rPr>
         <w:tab/>
       </w:r>
@@ -638,52 +589,52 @@
           <w:sz w:val="24"/>
           <w:szCs w:val="24"/>
           <w:highlight w:val="white"/>
-          <w:lang w:val="en-US"/>
+          <w:lang w:val="fr-FR"/>
         </w:rPr>
         <w:tab/>
-      </w:r>
-      <w:r>
+        <w:t xml:space="preserve">M.A. HIMRANE </w:t>
+      </w:r>
+    </w:p>
+    <w:p>
+      <w:pPr>
+        <w:pStyle w:val="Title"/>
+        <w:shd w:val="clear" w:color="auto" w:fill="FFFFFF"/>
+        <w:spacing w:after="0" w:line="259" w:lineRule="auto"/>
         <w:rPr>
           <w:rFonts w:ascii="Century Gothic" w:eastAsia="Century Gothic" w:hAnsi="Century Gothic" w:cs="Century Gothic"/>
           <w:sz w:val="24"/>
           <w:szCs w:val="24"/>
           <w:highlight w:val="white"/>
-          <w:lang w:val="en-US"/>
-        </w:rPr>
-        <w:tab/>
-      </w:r>
+        </w:rPr>
+      </w:pPr>
       <w:r>
         <w:rPr>
           <w:rFonts w:ascii="Century Gothic" w:eastAsia="Century Gothic" w:hAnsi="Century Gothic" w:cs="Century Gothic"/>
           <w:sz w:val="24"/>
           <w:szCs w:val="24"/>
           <w:highlight w:val="white"/>
-          <w:lang w:val="en-US"/>
-        </w:rPr>
-        <w:t xml:space="preserve">M.A. HIMRANE </w:t>
-      </w:r>
-    </w:p>
-    <w:p>
-      <w:pPr>
-        <w:pStyle w:val="Title"/>
-        <w:shd w:val="clear" w:color="auto" w:fill="FFFFFF"/>
-        <w:spacing w:after="0" w:line="259" w:lineRule="auto"/>
+          <w:lang w:val="fr-FR"/>
+        </w:rPr>
+        <w:t xml:space="preserve">                 </w:t>
+      </w:r>
+      <w:r>
         <w:rPr>
           <w:rFonts w:ascii="Century Gothic" w:eastAsia="Century Gothic" w:hAnsi="Century Gothic" w:cs="Century Gothic"/>
           <w:sz w:val="24"/>
           <w:szCs w:val="24"/>
           <w:highlight w:val="white"/>
-        </w:rPr>
-      </w:pPr>
+          <w:lang w:val="fr-FR"/>
+        </w:rPr>
+        <w:tab/>
+      </w:r>
       <w:r>
         <w:rPr>
           <w:rFonts w:ascii="Century Gothic" w:eastAsia="Century Gothic" w:hAnsi="Century Gothic" w:cs="Century Gothic"/>
           <w:sz w:val="24"/>
           <w:szCs w:val="24"/>
           <w:highlight w:val="white"/>
-          <w:lang w:val="en-US"/>
-        </w:rPr>
-        <w:t xml:space="preserve">                 </w:t>
+        </w:rPr>
+        <w:t>BENALI Taha Yacine Ismail</w:t>
       </w:r>
       <w:r>
         <w:rPr>
@@ -691,7 +642,6 @@
           <w:sz w:val="24"/>
           <w:szCs w:val="24"/>
           <w:highlight w:val="white"/>
-          <w:lang w:val="en-US"/>
         </w:rPr>
         <w:tab/>
       </w:r>
@@ -702,7 +652,7 @@
           <w:szCs w:val="24"/>
           <w:highlight w:val="white"/>
         </w:rPr>
-        <w:t>BENALI Taha Yacine Ismail</w:t>
+        <w:tab/>
       </w:r>
       <w:r>
         <w:rPr>
@@ -730,32 +680,6 @@
           <w:highlight w:val="white"/>
         </w:rPr>
         <w:tab/>
-      </w:r>
-      <w:r>
-        <w:rPr>
-          <w:rFonts w:ascii="Century Gothic" w:eastAsia="Century Gothic" w:hAnsi="Century Gothic" w:cs="Century Gothic"/>
-          <w:sz w:val="24"/>
-          <w:szCs w:val="24"/>
-          <w:highlight w:val="white"/>
-        </w:rPr>
-        <w:tab/>
-      </w:r>
-      <w:r>
-        <w:rPr>
-          <w:rFonts w:ascii="Century Gothic" w:eastAsia="Century Gothic" w:hAnsi="Century Gothic" w:cs="Century Gothic"/>
-          <w:sz w:val="24"/>
-          <w:szCs w:val="24"/>
-          <w:highlight w:val="white"/>
-        </w:rPr>
-        <w:tab/>
-      </w:r>
-      <w:r>
-        <w:rPr>
-          <w:rFonts w:ascii="Century Gothic" w:eastAsia="Century Gothic" w:hAnsi="Century Gothic" w:cs="Century Gothic"/>
-          <w:sz w:val="24"/>
-          <w:szCs w:val="24"/>
-          <w:highlight w:val="white"/>
-        </w:rPr>
         <w:t xml:space="preserve"> </w:t>
       </w:r>
     </w:p>
@@ -816,27 +740,7 @@
           <w:highlight w:val="white"/>
         </w:rPr>
         <w:tab/>
-        <w:t xml:space="preserve">         Devant le jury composé </w:t>
-      </w:r>
-      <w:r>
-        <w:rPr>
-          <w:rFonts w:ascii="Century Gothic" w:eastAsia="Century Gothic" w:hAnsi="Century Gothic" w:cs="Century Gothic"/>
-          <w:b/>
-          <w:sz w:val="24"/>
-          <w:szCs w:val="24"/>
-          <w:highlight w:val="white"/>
-        </w:rPr>
-        <w:t>de :</w:t>
-      </w:r>
-      <w:r>
-        <w:rPr>
-          <w:rFonts w:ascii="Century Gothic" w:eastAsia="Century Gothic" w:hAnsi="Century Gothic" w:cs="Century Gothic"/>
-          <w:b/>
-          <w:sz w:val="24"/>
-          <w:szCs w:val="24"/>
-          <w:highlight w:val="white"/>
-        </w:rPr>
-        <w:t xml:space="preserve">                </w:t>
+        <w:t xml:space="preserve">         Devant le jury composé de :                </w:t>
       </w:r>
     </w:p>
     <w:p>
@@ -937,37 +841,7 @@
           <w:szCs w:val="24"/>
           <w:highlight w:val="white"/>
         </w:rPr>
-        <w:t xml:space="preserve"> ACAD_</w:t>
-      </w:r>
-      <w:r>
-        <w:rPr>
-          <w:rFonts w:ascii="Century Gothic" w:eastAsia="Century Gothic" w:hAnsi="Century Gothic" w:cs="Century Gothic"/>
-          <w:b/>
-          <w:sz w:val="24"/>
-          <w:szCs w:val="24"/>
-          <w:highlight w:val="white"/>
-        </w:rPr>
-        <w:t>..</w:t>
-      </w:r>
-      <w:r>
-        <w:rPr>
-          <w:rFonts w:ascii="Century Gothic" w:eastAsia="Century Gothic" w:hAnsi="Century Gothic" w:cs="Century Gothic"/>
-          <w:b/>
-          <w:sz w:val="24"/>
-          <w:szCs w:val="24"/>
-          <w:highlight w:val="white"/>
-        </w:rPr>
-        <w:t>/ 202</w:t>
-      </w:r>
-      <w:r>
-        <w:rPr>
-          <w:rFonts w:ascii="Century Gothic" w:eastAsia="Century Gothic" w:hAnsi="Century Gothic" w:cs="Century Gothic"/>
-          <w:b/>
-          <w:sz w:val="24"/>
-          <w:szCs w:val="24"/>
-          <w:highlight w:val="white"/>
-        </w:rPr>
-        <w:t>4</w:t>
+        <w:t xml:space="preserve"> ACAD_../ 2024</w:t>
       </w:r>
     </w:p>
     <w:p>
@@ -1283,7 +1157,7 @@
         <w:jc w:val="both"/>
       </w:pPr>
       <w:r>
-        <w:t>Les avantages de notre solution sont multiples : une recherche simplifiée pour les clients, un soutien aux travailleurs indépendants avec une inscription gratuite, une facilité et efficacité de communication entre eux, ainsi qu'une applicabilité locale parfaitement adaptée au marché algérien.</w:t>
+        <w:t>Les avantages de notre solution sont multiples : une recherche simplifiée pour les clients, un soutien aux travailleurs indépendants, une facilité et efficacité de communication entre eux, ainsi qu'une applicabilité locale parfaitement adaptée au marché algérien.</w:t>
       </w:r>
     </w:p>
     <w:p>
@@ -1903,14 +1777,12 @@
         <w:pStyle w:val="Paragraph"/>
         <w:jc w:val="both"/>
       </w:pPr>
-      <w:proofErr w:type="spellStart"/>
-      <w:r>
-        <w:t>B</w:t>
-      </w:r>
-      <w:r>
-        <w:t>réviation</w:t>
-      </w:r>
-      <w:proofErr w:type="spellEnd"/>
+      <w:r>
+        <w:t>A</w:t>
+      </w:r>
+      <w:r>
+        <w:t>bréviation</w:t>
+      </w:r>
       <w:r>
         <w:t xml:space="preserve"> de "World Wide Web", est un système d'informations basé sur internet permettant l'accès et le partage de documents et de ressources multimédias via des liens hypertextes. Il a été développé par Tim Berners-Lee en 1989 et constitue une partie essentielle d'Internet. Le Web est un espace où les utilisateurs peuvent naviguer entre différents sites web en utilisant des navigateurs web, accéder à une vaste gamme de contenus, communiquer via des e-mails, des forums, des réseaux sociaux, et effectuer des transactions en ligne. Il repose sur des technologies telles que le protocole </w:t>
       </w:r>
@@ -2159,13 +2031,7 @@
         <w:t xml:space="preserve"> travail </w:t>
       </w:r>
       <w:r>
-        <w:t>réaliser</w:t>
-      </w:r>
-      <w:r>
-        <w:t xml:space="preserve"> </w:t>
-      </w:r>
-      <w:r>
-        <w:t>une mission ou prestation de service pour un client, via une plateforme en ligne dédiée. Cette plateforme met en relation des freelances, c'est-à-dire des travailleurs indépendants, avec des clients qui ont besoin de leurs compétences</w:t>
+        <w:t>réaliser une mission ou prestation de service pour un client, via une plateforme en ligne dédiée. Cette plateforme met en relation des freelances, c'est-à-dire des travailleurs indépendants, avec des clients qui ont besoin de leurs compétences</w:t>
       </w:r>
       <w:r>
         <w:rPr>
@@ -2251,16 +2117,7 @@
         <w:jc w:val="both"/>
       </w:pPr>
       <w:r>
-        <w:t xml:space="preserve">Le profil freelance, vitrine du professionnel </w:t>
-      </w:r>
-      <w:r>
-        <w:t>indépendant,</w:t>
-      </w:r>
-      <w:r>
-        <w:t xml:space="preserve"> résume ses informations personnelles, ses compétences, son expérience, sa présentation et les avis clients. Il permet d'attirer des clients.</w:t>
-      </w:r>
-      <w:r>
-        <w:t xml:space="preserve"> </w:t>
+        <w:t xml:space="preserve">Le profil freelance, vitrine du professionnel indépendant, résume ses informations personnelles, ses compétences, son expérience, sa présentation et les avis clients. Il permet d'attirer des clients. </w:t>
       </w:r>
       <w:r>
         <w:rPr>
@@ -2955,7 +2812,7 @@
           <w:bCs/>
           <w:color w:val="00B050"/>
         </w:rPr>
-        <w:t>9</w:t>
+        <w:t>10</w:t>
       </w:r>
       <w:r>
         <w:rPr>
@@ -3224,7 +3081,7 @@
           <w:bCs/>
           <w:color w:val="00B050"/>
         </w:rPr>
-        <w:t>0</w:t>
+        <w:t>1</w:t>
       </w:r>
       <w:r>
         <w:rPr>
@@ -5227,7 +5084,7 @@
         <w:rPr>
           <w:lang w:bidi="ar-DZ"/>
         </w:rPr>
-        <w:t xml:space="preserve"> une définition et une classification du </w:t>
+        <w:t xml:space="preserve"> une définition du </w:t>
       </w:r>
       <w:proofErr w:type="spellStart"/>
       <w:r>
@@ -5241,14 +5098,14 @@
         <w:rPr>
           <w:lang w:bidi="ar-DZ"/>
         </w:rPr>
-        <w:t xml:space="preserve">, tout en examinant en détail les aspects pertinents pour notre projet. Cette analyse comparative nous a permis d'évaluer les solutions existantes. Nous avons examiné attentivement différentes alternatives en </w:t>
+        <w:t xml:space="preserve">, tout en examinant en détail les aspects pertinents pour notre projet. Cette analyse comparative nous a permis d'évaluer les solutions existantes. Nous avons examiné attentivement différentes alternatives en fonction des objectifs définis </w:t>
       </w:r>
       <w:r>
         <w:rPr>
           <w:lang w:bidi="ar-DZ"/>
         </w:rPr>
         <w:lastRenderedPageBreak/>
-        <w:t>fonction des objectifs définis pour notre projet, mettant en lumière les fonctionnalités manquantes des annuaires existants.</w:t>
+        <w:t>pour notre projet, mettant en lumière les fonctionnalités manquantes des annuaires existants.</w:t>
       </w:r>
     </w:p>
     <w:p>
@@ -6589,12 +6446,45 @@
         </w:rPr>
         <w:t xml:space="preserve">, </w:t>
       </w:r>
+      <w:r>
+        <w:rPr>
+          <w:lang w:val="en-US"/>
+        </w:rPr>
+        <w:t>nom,</w:t>
+      </w:r>
+      <w:r>
+        <w:rPr>
+          <w:lang w:val="en-US"/>
+        </w:rPr>
+        <w:t xml:space="preserve"> </w:t>
+      </w:r>
+      <w:r>
+        <w:rPr>
+          <w:lang w:val="en-US"/>
+        </w:rPr>
+        <w:t>pr</w:t>
+      </w:r>
+      <w:r>
+        <w:t>é</w:t>
+      </w:r>
+      <w:r>
+        <w:rPr>
+          <w:lang w:val="en-US"/>
+        </w:rPr>
+        <w:t>nom</w:t>
+      </w:r>
+      <w:r>
+        <w:rPr>
+          <w:lang w:val="en-US"/>
+        </w:rPr>
+        <w:t xml:space="preserve">, email, </w:t>
+      </w:r>
       <w:proofErr w:type="spellStart"/>
       <w:r>
         <w:rPr>
           <w:lang w:val="en-US"/>
         </w:rPr>
-        <w:t>first_name</w:t>
+        <w:t>googleId</w:t>
       </w:r>
       <w:proofErr w:type="spellEnd"/>
       <w:r>
@@ -6608,28 +6498,28 @@
         <w:rPr>
           <w:lang w:val="en-US"/>
         </w:rPr>
-        <w:t>last_name</w:t>
+        <w:t>motDePass</w:t>
       </w:r>
       <w:proofErr w:type="spellEnd"/>
       <w:r>
         <w:rPr>
           <w:lang w:val="en-US"/>
         </w:rPr>
-        <w:t xml:space="preserve">, email, </w:t>
+        <w:t xml:space="preserve">, wilaya, </w:t>
       </w:r>
       <w:proofErr w:type="spellStart"/>
       <w:r>
         <w:rPr>
           <w:lang w:val="en-US"/>
         </w:rPr>
-        <w:t>googleId</w:t>
+        <w:t>ville</w:t>
       </w:r>
       <w:proofErr w:type="spellEnd"/>
       <w:r>
         <w:rPr>
           <w:lang w:val="en-US"/>
         </w:rPr>
-        <w:t>, password, wilaya, city,</w:t>
+        <w:t>,</w:t>
       </w:r>
       <w:r>
         <w:rPr>
@@ -6637,11 +6527,25 @@
         </w:rPr>
         <w:t xml:space="preserve"> </w:t>
       </w:r>
-      <w:r>
-        <w:rPr>
-          <w:lang w:val="en-US"/>
-        </w:rPr>
-        <w:t>verified)</w:t>
+      <w:proofErr w:type="spellStart"/>
+      <w:r>
+        <w:rPr>
+          <w:lang w:val="en-US"/>
+        </w:rPr>
+        <w:t>verifi</w:t>
+      </w:r>
+      <w:r>
+        <w:rPr>
+          <w:lang w:val="en-US"/>
+        </w:rPr>
+        <w:t>é</w:t>
+      </w:r>
+      <w:proofErr w:type="spellEnd"/>
+      <w:r>
+        <w:rPr>
+          <w:lang w:val="en-US"/>
+        </w:rPr>
+        <w:t>)</w:t>
       </w:r>
     </w:p>
     <w:p>
@@ -6651,7 +6555,13 @@
       </w:pPr>
       <w:proofErr w:type="spellStart"/>
       <w:r>
-        <w:t>SavedProfessionnel</w:t>
+        <w:t>S</w:t>
+      </w:r>
+      <w:r>
+        <w:t>auvgarde</w:t>
+      </w:r>
+      <w:r>
+        <w:t>Professionnel</w:t>
       </w:r>
       <w:proofErr w:type="spellEnd"/>
       <w:r>
@@ -6713,80 +6623,68 @@
       <w:pPr>
         <w:pStyle w:val="Paragraph"/>
         <w:jc w:val="both"/>
-        <w:rPr>
-          <w:lang w:val="en-US"/>
-        </w:rPr>
-      </w:pPr>
+      </w:pPr>
+      <w:r>
+        <w:t>Professionnel (</w:t>
+      </w:r>
       <w:proofErr w:type="spellStart"/>
       <w:r>
         <w:rPr>
-          <w:lang w:val="en-US"/>
-        </w:rPr>
-        <w:t>Professionnel</w:t>
+          <w:u w:val="single"/>
+        </w:rPr>
+        <w:t>professionnel_id</w:t>
       </w:r>
       <w:proofErr w:type="spellEnd"/>
       <w:r>
-        <w:rPr>
-          <w:lang w:val="en-US"/>
-        </w:rPr>
-        <w:t xml:space="preserve"> (</w:t>
+        <w:t xml:space="preserve">, </w:t>
+      </w:r>
+      <w:r>
+        <w:t>nom,</w:t>
+      </w:r>
+      <w:r>
+        <w:t xml:space="preserve"> </w:t>
+      </w:r>
+      <w:r>
+        <w:t>pr</w:t>
+      </w:r>
+      <w:r>
+        <w:t>é</w:t>
+      </w:r>
+      <w:r>
+        <w:t>nom,</w:t>
+      </w:r>
+      <w:r>
+        <w:t xml:space="preserve"> email, </w:t>
       </w:r>
       <w:proofErr w:type="spellStart"/>
       <w:r>
-        <w:rPr>
-          <w:u w:val="single"/>
-          <w:lang w:val="en-US"/>
-        </w:rPr>
-        <w:t>professionnel_id</w:t>
+        <w:t>googleId</w:t>
       </w:r>
       <w:proofErr w:type="spellEnd"/>
       <w:r>
-        <w:rPr>
-          <w:lang w:val="en-US"/>
-        </w:rPr>
         <w:t xml:space="preserve">, </w:t>
       </w:r>
       <w:proofErr w:type="spellStart"/>
       <w:r>
-        <w:rPr>
-          <w:lang w:val="en-US"/>
-        </w:rPr>
-        <w:t>first_name</w:t>
+        <w:t>motDePass</w:t>
       </w:r>
       <w:proofErr w:type="spellEnd"/>
       <w:r>
-        <w:rPr>
-          <w:lang w:val="en-US"/>
-        </w:rPr>
-        <w:t xml:space="preserve">, </w:t>
+        <w:t xml:space="preserve">, wilaya, </w:t>
+      </w:r>
+      <w:r>
+        <w:t>ville,</w:t>
+      </w:r>
+      <w:r>
+        <w:t xml:space="preserve"> </w:t>
       </w:r>
       <w:proofErr w:type="spellStart"/>
       <w:r>
-        <w:rPr>
-          <w:lang w:val="en-US"/>
-        </w:rPr>
-        <w:t>last_name</w:t>
+        <w:t>verifié</w:t>
       </w:r>
       <w:proofErr w:type="spellEnd"/>
       <w:r>
-        <w:rPr>
-          <w:lang w:val="en-US"/>
-        </w:rPr>
-        <w:t xml:space="preserve">, email, </w:t>
-      </w:r>
-      <w:proofErr w:type="spellStart"/>
-      <w:r>
-        <w:rPr>
-          <w:lang w:val="en-US"/>
-        </w:rPr>
-        <w:t>googleId</w:t>
-      </w:r>
-      <w:proofErr w:type="spellEnd"/>
-      <w:r>
-        <w:rPr>
-          <w:lang w:val="en-US"/>
-        </w:rPr>
-        <w:t>, password, wilaya, city, description)</w:t>
+        <w:t>)</w:t>
       </w:r>
     </w:p>
     <w:p>
@@ -6797,33 +6695,118 @@
           <w:lang w:val="en-US"/>
         </w:rPr>
       </w:pPr>
+      <w:r>
+        <w:rPr>
+          <w:lang w:val="en-US"/>
+        </w:rPr>
+        <w:t>Profile</w:t>
+      </w:r>
+      <w:r>
+        <w:rPr>
+          <w:lang w:val="en-US"/>
+        </w:rPr>
+        <w:t xml:space="preserve"> (</w:t>
+      </w:r>
+      <w:proofErr w:type="spellStart"/>
+      <w:r>
+        <w:rPr>
+          <w:u w:val="single"/>
+          <w:lang w:val="en-US"/>
+        </w:rPr>
+        <w:t>profile_id</w:t>
+      </w:r>
+      <w:proofErr w:type="spellEnd"/>
+      <w:r>
+        <w:rPr>
+          <w:lang w:val="en-US"/>
+        </w:rPr>
+        <w:t>,</w:t>
+      </w:r>
+      <w:r>
+        <w:rPr>
+          <w:lang w:val="en-US"/>
+        </w:rPr>
+        <w:t xml:space="preserve"> </w:t>
+      </w:r>
+      <w:proofErr w:type="spellStart"/>
+      <w:r>
+        <w:rPr>
+          <w:u w:val="single"/>
+          <w:lang w:val="en-US"/>
+        </w:rPr>
+        <w:t>professionnel_id</w:t>
+      </w:r>
+      <w:proofErr w:type="spellEnd"/>
+      <w:r>
+        <w:rPr>
+          <w:lang w:val="en-US"/>
+        </w:rPr>
+        <w:t>*,</w:t>
+      </w:r>
+      <w:r>
+        <w:rPr>
+          <w:lang w:val="en-US"/>
+        </w:rPr>
+        <w:t xml:space="preserve"> </w:t>
+      </w:r>
+      <w:proofErr w:type="spellStart"/>
       <w:proofErr w:type="gramStart"/>
       <w:r>
         <w:rPr>
           <w:lang w:val="en-US"/>
         </w:rPr>
-        <w:t>Profile</w:t>
-      </w:r>
-      <w:r>
-        <w:rPr>
-          <w:lang w:val="en-US"/>
-        </w:rPr>
-        <w:t>(</w:t>
+        <w:t>localisation</w:t>
+      </w:r>
+      <w:proofErr w:type="spellEnd"/>
+      <w:r>
+        <w:rPr>
+          <w:lang w:val="en-US"/>
+        </w:rPr>
+        <w:t xml:space="preserve"> </w:t>
+      </w:r>
+      <w:r>
+        <w:rPr>
+          <w:lang w:val="en-US"/>
+        </w:rPr>
+        <w:t>,</w:t>
+      </w:r>
+      <w:proofErr w:type="gramEnd"/>
+      <w:r>
+        <w:rPr>
+          <w:lang w:val="en-US"/>
+        </w:rPr>
+        <w:t xml:space="preserve"> </w:t>
+      </w:r>
+      <w:r>
+        <w:rPr>
+          <w:lang w:val="en-US"/>
+        </w:rPr>
+        <w:t>added,</w:t>
+      </w:r>
+      <w:r>
+        <w:rPr>
+          <w:lang w:val="en-US"/>
+        </w:rPr>
+        <w:t xml:space="preserve"> </w:t>
       </w:r>
       <w:proofErr w:type="spellStart"/>
-      <w:proofErr w:type="gramEnd"/>
-      <w:r>
-        <w:rPr>
-          <w:u w:val="single"/>
-          <w:lang w:val="en-US"/>
-        </w:rPr>
-        <w:t>profile_id</w:t>
+      <w:r>
+        <w:rPr>
+          <w:lang w:val="en-US"/>
+        </w:rPr>
+        <w:t>titre</w:t>
       </w:r>
       <w:proofErr w:type="spellEnd"/>
       <w:r>
         <w:rPr>
           <w:lang w:val="en-US"/>
         </w:rPr>
+        <w:t xml:space="preserve"> </w:t>
+      </w:r>
+      <w:r>
+        <w:rPr>
+          <w:lang w:val="en-US"/>
+        </w:rPr>
         <w:t>,</w:t>
       </w:r>
       <w:r>
@@ -6835,17 +6818,22 @@
       <w:proofErr w:type="spellStart"/>
       <w:r>
         <w:rPr>
-          <w:u w:val="single"/>
-          <w:lang w:val="en-US"/>
-        </w:rPr>
-        <w:t>professionnel_id</w:t>
+          <w:lang w:val="en-US"/>
+        </w:rPr>
+        <w:t>categor</w:t>
+      </w:r>
+      <w:r>
+        <w:rPr>
+          <w:lang w:val="en-US"/>
+        </w:rPr>
+        <w:t>ie</w:t>
       </w:r>
       <w:proofErr w:type="spellEnd"/>
       <w:r>
         <w:rPr>
           <w:lang w:val="en-US"/>
         </w:rPr>
-        <w:t>*,</w:t>
+        <w:t>,</w:t>
       </w:r>
       <w:r>
         <w:rPr>
@@ -6858,7 +6846,13 @@
         <w:rPr>
           <w:lang w:val="en-US"/>
         </w:rPr>
-        <w:t>streetAdress</w:t>
+        <w:t>subCategor</w:t>
+      </w:r>
+      <w:r>
+        <w:rPr>
+          <w:lang w:val="en-US"/>
+        </w:rPr>
+        <w:t>ie</w:t>
       </w:r>
       <w:proofErr w:type="spellEnd"/>
       <w:r>
@@ -6877,7 +6871,7 @@
         <w:rPr>
           <w:lang w:val="en-US"/>
         </w:rPr>
-        <w:t>added,</w:t>
+        <w:t>Bio,</w:t>
       </w:r>
       <w:r>
         <w:rPr>
@@ -6890,7 +6884,13 @@
         <w:rPr>
           <w:lang w:val="en-US"/>
         </w:rPr>
-        <w:t>roletitle</w:t>
+        <w:t>date</w:t>
+      </w:r>
+      <w:r>
+        <w:rPr>
+          <w:lang w:val="en-US"/>
+        </w:rPr>
+        <w:t>DeNaissance</w:t>
       </w:r>
       <w:proofErr w:type="spellEnd"/>
       <w:r>
@@ -6909,94 +6909,8 @@
         <w:rPr>
           <w:lang w:val="en-US"/>
         </w:rPr>
-        <w:t>category,</w:t>
-      </w:r>
-      <w:r>
-        <w:rPr>
-          <w:lang w:val="en-US"/>
-        </w:rPr>
-        <w:t xml:space="preserve"> </w:t>
-      </w:r>
-      <w:proofErr w:type="spellStart"/>
-      <w:r>
-        <w:rPr>
-          <w:lang w:val="en-US"/>
-        </w:rPr>
-        <w:t>subCategory</w:t>
-      </w:r>
-      <w:proofErr w:type="spellEnd"/>
-      <w:r>
-        <w:rPr>
-          <w:lang w:val="en-US"/>
-        </w:rPr>
-        <w:t>,</w:t>
-      </w:r>
-      <w:r>
-        <w:rPr>
-          <w:lang w:val="en-US"/>
-        </w:rPr>
-        <w:t xml:space="preserve"> </w:t>
-      </w:r>
-      <w:r>
-        <w:rPr>
-          <w:lang w:val="en-US"/>
-        </w:rPr>
-        <w:t>Bio,</w:t>
-      </w:r>
-      <w:r>
-        <w:rPr>
-          <w:lang w:val="en-US"/>
-        </w:rPr>
-        <w:t xml:space="preserve"> </w:t>
-      </w:r>
-      <w:proofErr w:type="spellStart"/>
-      <w:r>
-        <w:rPr>
-          <w:lang w:val="en-US"/>
-        </w:rPr>
-        <w:t>dateBirthday_jour</w:t>
-      </w:r>
-      <w:proofErr w:type="spellEnd"/>
-      <w:r>
-        <w:rPr>
-          <w:lang w:val="en-US"/>
-        </w:rPr>
-        <w:t>,</w:t>
-      </w:r>
-      <w:r>
-        <w:rPr>
-          <w:lang w:val="en-US"/>
-        </w:rPr>
-        <w:t xml:space="preserve"> </w:t>
-      </w:r>
-      <w:proofErr w:type="spellStart"/>
-      <w:r>
-        <w:rPr>
-          <w:lang w:val="en-US"/>
-        </w:rPr>
-        <w:t>dateBirthday_mois</w:t>
-      </w:r>
-      <w:proofErr w:type="spellEnd"/>
-      <w:r>
-        <w:rPr>
-          <w:lang w:val="en-US"/>
-        </w:rPr>
-        <w:t>,</w:t>
-      </w:r>
-      <w:r>
-        <w:rPr>
-          <w:lang w:val="en-US"/>
-        </w:rPr>
-        <w:t xml:space="preserve"> </w:t>
-      </w:r>
-      <w:proofErr w:type="spellStart"/>
-      <w:r>
-        <w:rPr>
-          <w:lang w:val="en-US"/>
-        </w:rPr>
-        <w:t>dateBirthday_anne</w:t>
-      </w:r>
-      <w:proofErr w:type="spellEnd"/>
+        <w:t>Evaluation</w:t>
+      </w:r>
       <w:r>
         <w:rPr>
           <w:lang w:val="en-US"/>
@@ -7086,13 +7000,105 @@
         </w:rPr>
         <w:t>*</w:t>
       </w:r>
+      <w:r>
+        <w:rPr>
+          <w:lang w:val="en-US"/>
+        </w:rPr>
+        <w:t xml:space="preserve">, </w:t>
+      </w:r>
+      <w:proofErr w:type="spellStart"/>
+      <w:r>
+        <w:rPr>
+          <w:lang w:val="en-US"/>
+        </w:rPr>
+        <w:t>titre</w:t>
+      </w:r>
+      <w:proofErr w:type="spellEnd"/>
+      <w:r>
+        <w:rPr>
+          <w:lang w:val="en-US"/>
+        </w:rPr>
+        <w:t>,</w:t>
+      </w:r>
+      <w:r>
+        <w:rPr>
+          <w:lang w:val="en-US"/>
+        </w:rPr>
+        <w:t xml:space="preserve"> </w:t>
+      </w:r>
+      <w:proofErr w:type="spellStart"/>
+      <w:r>
+        <w:rPr>
+          <w:lang w:val="en-US"/>
+        </w:rPr>
+        <w:t>entreprise</w:t>
+      </w:r>
+      <w:proofErr w:type="spellEnd"/>
+      <w:r>
+        <w:rPr>
+          <w:lang w:val="en-US"/>
+        </w:rPr>
+        <w:t>,</w:t>
+      </w:r>
+      <w:r>
+        <w:rPr>
+          <w:lang w:val="en-US"/>
+        </w:rPr>
+        <w:t xml:space="preserve"> </w:t>
+      </w:r>
+      <w:r>
+        <w:rPr>
+          <w:lang w:val="en-US"/>
+        </w:rPr>
+        <w:t>localization,</w:t>
+      </w:r>
+      <w:r>
+        <w:rPr>
+          <w:lang w:val="en-US"/>
+        </w:rPr>
+        <w:t xml:space="preserve"> </w:t>
+      </w:r>
+      <w:proofErr w:type="spellStart"/>
+      <w:r>
+        <w:rPr>
+          <w:lang w:val="en-US"/>
+        </w:rPr>
+        <w:t>Actuellement</w:t>
+      </w:r>
+      <w:r>
+        <w:rPr>
+          <w:lang w:val="en-US"/>
+        </w:rPr>
+        <w:t>E</w:t>
+      </w:r>
+      <w:r>
+        <w:rPr>
+          <w:lang w:val="en-US"/>
+        </w:rPr>
+        <w:t>n</w:t>
+      </w:r>
+      <w:proofErr w:type="spellEnd"/>
+      <w:r>
+        <w:rPr>
+          <w:lang w:val="en-US"/>
+        </w:rPr>
+        <w:t>,</w:t>
+      </w:r>
+      <w:r>
+        <w:rPr>
+          <w:lang w:val="en-US"/>
+        </w:rPr>
+        <w:t xml:space="preserve"> </w:t>
+      </w:r>
+      <w:proofErr w:type="spellStart"/>
       <w:proofErr w:type="gramStart"/>
       <w:r>
         <w:rPr>
           <w:lang w:val="en-US"/>
         </w:rPr>
-        <w:t xml:space="preserve">, </w:t>
-      </w:r>
+        <w:t>dateDebut</w:t>
+      </w:r>
+      <w:proofErr w:type="spellEnd"/>
       <w:r>
         <w:rPr>
           <w:lang w:val="en-US"/>
@@ -7103,131 +7109,21 @@
         <w:rPr>
           <w:lang w:val="en-US"/>
         </w:rPr>
-        <w:t>title</w:t>
+        <w:t>,</w:t>
       </w:r>
       <w:proofErr w:type="gramEnd"/>
       <w:r>
         <w:rPr>
           <w:lang w:val="en-US"/>
         </w:rPr>
-        <w:t>,</w:t>
-      </w:r>
-      <w:r>
-        <w:rPr>
-          <w:lang w:val="en-US"/>
-        </w:rPr>
         <w:t xml:space="preserve"> </w:t>
       </w:r>
-      <w:r>
-        <w:rPr>
-          <w:lang w:val="en-US"/>
-        </w:rPr>
-        <w:t>company,</w:t>
-      </w:r>
-      <w:r>
-        <w:rPr>
-          <w:lang w:val="en-US"/>
-        </w:rPr>
-        <w:t xml:space="preserve"> </w:t>
-      </w:r>
-      <w:r>
-        <w:rPr>
-          <w:lang w:val="en-US"/>
-        </w:rPr>
-        <w:t>Location,</w:t>
-      </w:r>
-      <w:r>
-        <w:rPr>
-          <w:lang w:val="en-US"/>
-        </w:rPr>
-        <w:t xml:space="preserve"> </w:t>
-      </w:r>
       <w:proofErr w:type="spellStart"/>
       <w:r>
         <w:rPr>
           <w:lang w:val="en-US"/>
         </w:rPr>
-        <w:t>currentlyIn</w:t>
-      </w:r>
-      <w:proofErr w:type="spellEnd"/>
-      <w:r>
-        <w:rPr>
-          <w:lang w:val="en-US"/>
-        </w:rPr>
-        <w:t>,</w:t>
-      </w:r>
-      <w:r>
-        <w:rPr>
-          <w:lang w:val="en-US"/>
-        </w:rPr>
-        <w:t xml:space="preserve"> </w:t>
-      </w:r>
-      <w:proofErr w:type="spellStart"/>
-      <w:r>
-        <w:rPr>
-          <w:lang w:val="en-US"/>
-        </w:rPr>
-        <w:t>start_month</w:t>
-      </w:r>
-      <w:proofErr w:type="spellEnd"/>
-      <w:r>
-        <w:rPr>
-          <w:lang w:val="en-US"/>
-        </w:rPr>
-        <w:t>,</w:t>
-      </w:r>
-      <w:r>
-        <w:rPr>
-          <w:lang w:val="en-US"/>
-        </w:rPr>
-        <w:t xml:space="preserve"> </w:t>
-      </w:r>
-      <w:proofErr w:type="spellStart"/>
-      <w:r>
-        <w:rPr>
-          <w:lang w:val="en-US"/>
-        </w:rPr>
-        <w:t>start_year</w:t>
-      </w:r>
-      <w:proofErr w:type="spellEnd"/>
-      <w:r>
-        <w:rPr>
-          <w:lang w:val="en-US"/>
-        </w:rPr>
-        <w:t>,</w:t>
-      </w:r>
-      <w:r>
-        <w:rPr>
-          <w:lang w:val="en-US"/>
-        </w:rPr>
-        <w:t xml:space="preserve"> </w:t>
-      </w:r>
-      <w:proofErr w:type="spellStart"/>
-      <w:r>
-        <w:rPr>
-          <w:lang w:val="en-US"/>
-        </w:rPr>
-        <w:t>end_month</w:t>
-      </w:r>
-      <w:proofErr w:type="spellEnd"/>
-      <w:r>
-        <w:rPr>
-          <w:lang w:val="en-US"/>
-        </w:rPr>
-        <w:t>,</w:t>
-      </w:r>
-      <w:r>
-        <w:rPr>
-          <w:lang w:val="en-US"/>
-        </w:rPr>
-        <w:t xml:space="preserve"> </w:t>
-      </w:r>
-      <w:proofErr w:type="spellStart"/>
-      <w:r>
-        <w:rPr>
-          <w:lang w:val="en-US"/>
-        </w:rPr>
-        <w:t>end_year</w:t>
+        <w:t>dateFin</w:t>
       </w:r>
       <w:proofErr w:type="spellEnd"/>
       <w:r>
@@ -7335,19 +7231,21 @@
         <w:rPr>
           <w:lang w:val="en-US"/>
         </w:rPr>
-        <w:t>*,</w:t>
-      </w:r>
-      <w:r>
-        <w:rPr>
-          <w:lang w:val="en-US"/>
-        </w:rPr>
-        <w:t xml:space="preserve"> </w:t>
-      </w:r>
-      <w:r>
-        <w:rPr>
-          <w:lang w:val="en-US"/>
-        </w:rPr>
-        <w:t>title,</w:t>
+        <w:t xml:space="preserve">*, </w:t>
+      </w:r>
+      <w:proofErr w:type="spellStart"/>
+      <w:r>
+        <w:rPr>
+          <w:lang w:val="en-US"/>
+        </w:rPr>
+        <w:t>titre</w:t>
+      </w:r>
+      <w:proofErr w:type="spellEnd"/>
+      <w:r>
+        <w:rPr>
+          <w:lang w:val="en-US"/>
+        </w:rPr>
+        <w:t>,</w:t>
       </w:r>
       <w:r>
         <w:rPr>
@@ -7456,13 +7354,26 @@
         </w:rPr>
         <w:t>*</w:t>
       </w:r>
-      <w:proofErr w:type="gramStart"/>
       <w:r>
         <w:rPr>
           <w:lang w:val="en-US"/>
         </w:rPr>
         <w:t xml:space="preserve">, </w:t>
       </w:r>
+      <w:proofErr w:type="spellStart"/>
+      <w:r>
+        <w:rPr>
+          <w:lang w:val="en-US"/>
+        </w:rPr>
+        <w:t>diplômeScolaire</w:t>
+      </w:r>
+      <w:proofErr w:type="spellEnd"/>
+      <w:r>
+        <w:rPr>
+          <w:lang w:val="en-US"/>
+        </w:rPr>
+        <w:t>,</w:t>
+      </w:r>
       <w:r>
         <w:rPr>
           <w:lang w:val="en-US"/>
@@ -7474,14 +7385,19 @@
         <w:rPr>
           <w:lang w:val="en-US"/>
         </w:rPr>
-        <w:t>school</w:t>
-      </w:r>
-      <w:proofErr w:type="gramEnd"/>
-      <w:r>
-        <w:rPr>
-          <w:lang w:val="en-US"/>
-        </w:rPr>
-        <w:t>,degree</w:t>
+        <w:t>domaine</w:t>
+      </w:r>
+      <w:r>
+        <w:rPr>
+          <w:lang w:val="en-US"/>
+        </w:rPr>
+        <w:t>E</w:t>
+      </w:r>
+      <w:r>
+        <w:rPr>
+          <w:lang w:val="en-US"/>
+        </w:rPr>
+        <w:t>tudes</w:t>
       </w:r>
       <w:proofErr w:type="spellEnd"/>
       <w:r>
@@ -7501,7 +7417,7 @@
         <w:rPr>
           <w:lang w:val="en-US"/>
         </w:rPr>
-        <w:t>fieldOfStudy</w:t>
+        <w:t>dateDebut</w:t>
       </w:r>
       <w:proofErr w:type="spellEnd"/>
       <w:r>
@@ -7521,7 +7437,7 @@
         <w:rPr>
           <w:lang w:val="en-US"/>
         </w:rPr>
-        <w:t>start_date,end_date</w:t>
+        <w:t>dateFin</w:t>
       </w:r>
       <w:proofErr w:type="spellEnd"/>
       <w:r>
@@ -7601,18 +7517,52 @@
           <w:u w:val="single"/>
           <w:lang w:val="en-US"/>
         </w:rPr>
+        <w:t>*,</w:t>
+      </w:r>
+      <w:r>
+        <w:rPr>
+          <w:u w:val="single"/>
+          <w:lang w:val="en-US"/>
+        </w:rPr>
+        <w:t xml:space="preserve"> </w:t>
+      </w:r>
+      <w:proofErr w:type="spellStart"/>
+      <w:r>
+        <w:rPr>
+          <w:u w:val="single"/>
+          <w:lang w:val="en-US"/>
+        </w:rPr>
+        <w:t>professionnel_id</w:t>
+      </w:r>
+      <w:proofErr w:type="spellEnd"/>
+      <w:r>
+        <w:rPr>
+          <w:lang w:val="en-US"/>
+        </w:rPr>
         <w:t>*</w:t>
       </w:r>
       <w:r>
         <w:rPr>
-          <w:u w:val="single"/>
+          <w:lang w:val="en-US"/>
+        </w:rPr>
+        <w:t xml:space="preserve">, </w:t>
+      </w:r>
+      <w:proofErr w:type="spellStart"/>
+      <w:r>
+        <w:rPr>
+          <w:lang w:val="en-US"/>
+        </w:rPr>
+        <w:t>url</w:t>
+      </w:r>
+      <w:proofErr w:type="spellEnd"/>
+      <w:r>
+        <w:rPr>
           <w:lang w:val="en-US"/>
         </w:rPr>
         <w:t>,</w:t>
       </w:r>
       <w:r>
         <w:rPr>
-          <w:u w:val="single"/>
           <w:lang w:val="en-US"/>
         </w:rPr>
         <w:t xml:space="preserve"> </w:t>
@@ -7620,101 +7570,78 @@
       <w:proofErr w:type="spellStart"/>
       <w:r>
         <w:rPr>
-          <w:u w:val="single"/>
-          <w:lang w:val="en-US"/>
-        </w:rPr>
-        <w:t>professionnel_id</w:t>
+          <w:lang w:val="en-US"/>
+        </w:rPr>
+        <w:t>nom</w:t>
+      </w:r>
+      <w:r>
+        <w:rPr>
+          <w:lang w:val="en-US"/>
+        </w:rPr>
+        <w:t>D</w:t>
+      </w:r>
+      <w:r>
+        <w:rPr>
+          <w:lang w:val="en-US"/>
+        </w:rPr>
+        <w:t>e</w:t>
+      </w:r>
+      <w:r>
+        <w:rPr>
+          <w:lang w:val="en-US"/>
+        </w:rPr>
+        <w:t>F</w:t>
+      </w:r>
+      <w:r>
+        <w:rPr>
+          <w:lang w:val="en-US"/>
+        </w:rPr>
+        <w:t>ichier</w:t>
       </w:r>
       <w:proofErr w:type="spellEnd"/>
       <w:r>
         <w:rPr>
           <w:lang w:val="en-US"/>
         </w:rPr>
-        <w:t>*</w:t>
-      </w:r>
-      <w:proofErr w:type="gramStart"/>
-      <w:r>
-        <w:rPr>
-          <w:lang w:val="en-US"/>
-        </w:rPr>
-        <w:t xml:space="preserve">, </w:t>
-      </w:r>
-      <w:r>
-        <w:rPr>
-          <w:lang w:val="en-US"/>
-        </w:rPr>
-        <w:t xml:space="preserve"> </w:t>
-      </w:r>
-      <w:proofErr w:type="spellStart"/>
-      <w:r>
-        <w:rPr>
-          <w:lang w:val="en-US"/>
-        </w:rPr>
-        <w:t>url</w:t>
-      </w:r>
-      <w:proofErr w:type="spellEnd"/>
-      <w:proofErr w:type="gramEnd"/>
-      <w:r>
-        <w:rPr>
-          <w:lang w:val="en-US"/>
-        </w:rPr>
-        <w:t>,</w:t>
-      </w:r>
-      <w:r>
-        <w:rPr>
-          <w:lang w:val="en-US"/>
-        </w:rPr>
-        <w:t xml:space="preserve"> </w:t>
-      </w:r>
-      <w:r>
-        <w:rPr>
-          <w:lang w:val="en-US"/>
-        </w:rPr>
-        <w:t>filename)</w:t>
+        <w:t>)</w:t>
       </w:r>
     </w:p>
     <w:p>
       <w:pPr>
         <w:pStyle w:val="Paragraph"/>
         <w:jc w:val="both"/>
-        <w:rPr>
-          <w:lang w:val="en-US"/>
-        </w:rPr>
       </w:pPr>
       <w:proofErr w:type="spellStart"/>
       <w:r>
-        <w:rPr>
-          <w:lang w:val="en-US"/>
-        </w:rPr>
-        <w:t>SavedJob</w:t>
+        <w:t>SauvgardeTravail</w:t>
       </w:r>
       <w:proofErr w:type="spellEnd"/>
       <w:r>
-        <w:rPr>
-          <w:lang w:val="en-US"/>
-        </w:rPr>
         <w:t xml:space="preserve"> (</w:t>
       </w:r>
       <w:proofErr w:type="spellStart"/>
       <w:r>
         <w:rPr>
           <w:u w:val="single"/>
-          <w:lang w:val="en-US"/>
-        </w:rPr>
-        <w:t>savedJob_id</w:t>
+        </w:rPr>
+        <w:t>sauvgarde</w:t>
+      </w:r>
+      <w:r>
+        <w:rPr>
+          <w:u w:val="single"/>
+        </w:rPr>
+        <w:t>Travail_id</w:t>
       </w:r>
       <w:proofErr w:type="spellEnd"/>
       <w:r>
         <w:rPr>
           <w:u w:val="single"/>
-          <w:lang w:val="en-US"/>
         </w:rPr>
         <w:t>,</w:t>
       </w:r>
       <w:r>
         <w:rPr>
           <w:u w:val="single"/>
-          <w:lang w:val="en-US"/>
         </w:rPr>
         <w:t xml:space="preserve"> </w:t>
       </w:r>
@@ -7722,85 +7649,54 @@
       <w:r>
         <w:rPr>
           <w:u w:val="single"/>
-          <w:lang w:val="en-US"/>
         </w:rPr>
         <w:t>profile_id</w:t>
       </w:r>
       <w:proofErr w:type="spellEnd"/>
       <w:r>
-        <w:rPr>
-          <w:lang w:val="en-US"/>
-        </w:rPr>
         <w:t>*</w:t>
       </w:r>
       <w:r>
         <w:rPr>
           <w:u w:val="single"/>
-          <w:lang w:val="en-US"/>
         </w:rPr>
         <w:t>,</w:t>
       </w:r>
       <w:r>
-        <w:rPr>
-          <w:lang w:val="en-US"/>
-        </w:rPr>
         <w:t xml:space="preserve"> </w:t>
       </w:r>
       <w:proofErr w:type="spellStart"/>
       <w:r>
         <w:rPr>
           <w:u w:val="single"/>
-          <w:lang w:val="en-US"/>
         </w:rPr>
         <w:t>professionnel_id</w:t>
       </w:r>
       <w:proofErr w:type="spellEnd"/>
       <w:proofErr w:type="gramStart"/>
       <w:r>
-        <w:rPr>
-          <w:lang w:val="en-US"/>
-        </w:rPr>
         <w:t>*</w:t>
       </w:r>
       <w:r>
         <w:rPr>
           <w:u w:val="single"/>
-          <w:lang w:val="en-US"/>
         </w:rPr>
         <w:t>,</w:t>
       </w:r>
       <w:proofErr w:type="spellStart"/>
       <w:r>
-        <w:rPr>
-          <w:lang w:val="en-US"/>
-        </w:rPr>
-        <w:t>job</w:t>
+        <w:t>travail</w:t>
       </w:r>
       <w:proofErr w:type="gramEnd"/>
       <w:r>
-        <w:rPr>
-          <w:lang w:val="en-US"/>
-        </w:rPr>
         <w:t>_id</w:t>
       </w:r>
       <w:proofErr w:type="spellEnd"/>
       <w:r>
-        <w:rPr>
-          <w:lang w:val="en-US"/>
-        </w:rPr>
         <w:t>*</w:t>
       </w:r>
       <w:r>
-        <w:rPr>
-          <w:lang w:val="en-US"/>
-        </w:rPr>
-        <w:t>)</w:t>
-      </w:r>
-      <w:r>
-        <w:rPr>
-          <w:lang w:val="en-US"/>
-        </w:rPr>
-        <w:t>;</w:t>
+        <w:t>);</w:t>
       </w:r>
     </w:p>
     <w:p>
@@ -7815,7 +7711,13 @@
         <w:rPr>
           <w:lang w:val="en-US"/>
         </w:rPr>
-        <w:t>Job (</w:t>
+        <w:t>Travail</w:t>
+      </w:r>
+      <w:r>
+        <w:rPr>
+          <w:lang w:val="en-US"/>
+        </w:rPr>
+        <w:t xml:space="preserve"> (</w:t>
       </w:r>
       <w:proofErr w:type="spellStart"/>
       <w:r>
@@ -7823,7 +7725,7 @@
           <w:u w:val="single"/>
           <w:lang w:val="en-US"/>
         </w:rPr>
-        <w:t>job_id</w:t>
+        <w:t>travail_id</w:t>
       </w:r>
       <w:proofErr w:type="spellEnd"/>
       <w:r>
@@ -7874,20 +7776,88 @@
         <w:t xml:space="preserve">, title, </w:t>
       </w:r>
       <w:proofErr w:type="spellStart"/>
-      <w:proofErr w:type="gramStart"/>
-      <w:r>
-        <w:rPr>
-          <w:lang w:val="en-US"/>
-        </w:rPr>
-        <w:t>category,subCategory</w:t>
+      <w:r>
+        <w:rPr>
+          <w:lang w:val="en-US"/>
+        </w:rPr>
+        <w:t>categor</w:t>
+      </w:r>
+      <w:r>
+        <w:rPr>
+          <w:lang w:val="en-US"/>
+        </w:rPr>
+        <w:t>ie</w:t>
       </w:r>
       <w:proofErr w:type="spellEnd"/>
-      <w:proofErr w:type="gramEnd"/>
-      <w:r>
-        <w:rPr>
-          <w:lang w:val="en-US"/>
-        </w:rPr>
-        <w:t>, wilaya, city, budget, description, feedback, rate)</w:t>
+      <w:r>
+        <w:rPr>
+          <w:lang w:val="en-US"/>
+        </w:rPr>
+        <w:t>,</w:t>
+      </w:r>
+      <w:r>
+        <w:rPr>
+          <w:lang w:val="en-US"/>
+        </w:rPr>
+        <w:t xml:space="preserve"> </w:t>
+      </w:r>
+      <w:proofErr w:type="spellStart"/>
+      <w:r>
+        <w:rPr>
+          <w:lang w:val="en-US"/>
+        </w:rPr>
+        <w:t>subCategor</w:t>
+      </w:r>
+      <w:r>
+        <w:rPr>
+          <w:lang w:val="en-US"/>
+        </w:rPr>
+        <w:t>ie</w:t>
+      </w:r>
+      <w:proofErr w:type="spellEnd"/>
+      <w:r>
+        <w:rPr>
+          <w:lang w:val="en-US"/>
+        </w:rPr>
+        <w:t xml:space="preserve">, wilaya, </w:t>
+      </w:r>
+      <w:proofErr w:type="spellStart"/>
+      <w:r>
+        <w:rPr>
+          <w:lang w:val="en-US"/>
+        </w:rPr>
+        <w:t>ville</w:t>
+      </w:r>
+      <w:proofErr w:type="spellEnd"/>
+      <w:r>
+        <w:rPr>
+          <w:lang w:val="en-US"/>
+        </w:rPr>
+        <w:t xml:space="preserve">, </w:t>
+      </w:r>
+      <w:r>
+        <w:rPr>
+          <w:lang w:val="en-US"/>
+        </w:rPr>
+        <w:t>prix</w:t>
+      </w:r>
+      <w:r>
+        <w:rPr>
+          <w:lang w:val="en-US"/>
+        </w:rPr>
+        <w:t>, description, feedback,</w:t>
+      </w:r>
+      <w:r>
+        <w:rPr>
+          <w:lang w:val="en-US"/>
+        </w:rPr>
+        <w:t xml:space="preserve"> Evaluation</w:t>
+      </w:r>
+      <w:r>
+        <w:rPr>
+          <w:lang w:val="en-US"/>
+        </w:rPr>
+        <w:t>)</w:t>
       </w:r>
     </w:p>
     <w:p>
@@ -8122,14 +8092,44 @@
         <w:rPr>
           <w:lang w:val="en-US"/>
         </w:rPr>
-        <w:t xml:space="preserve">, </w:t>
+        <w:t>, message_</w:t>
+      </w:r>
+      <w:r>
+        <w:rPr>
+          <w:lang w:val="en-US"/>
+        </w:rPr>
+        <w:t xml:space="preserve"> </w:t>
       </w:r>
       <w:proofErr w:type="spellStart"/>
       <w:r>
         <w:rPr>
           <w:lang w:val="en-US"/>
         </w:rPr>
-        <w:t>message_filename</w:t>
+        <w:t>nom</w:t>
+      </w:r>
+      <w:r>
+        <w:rPr>
+          <w:lang w:val="en-US"/>
+        </w:rPr>
+        <w:t>D</w:t>
+      </w:r>
+      <w:r>
+        <w:rPr>
+          <w:lang w:val="en-US"/>
+        </w:rPr>
+        <w:t>e</w:t>
+      </w:r>
+      <w:r>
+        <w:rPr>
+          <w:lang w:val="en-US"/>
+        </w:rPr>
+        <w:t>F</w:t>
+      </w:r>
+      <w:r>
+        <w:rPr>
+          <w:lang w:val="en-US"/>
+        </w:rPr>
+        <w:t>ichier</w:t>
       </w:r>
       <w:proofErr w:type="spellEnd"/>
       <w:r>
@@ -9906,22 +9906,12 @@
         <w:pStyle w:val="Paragraph"/>
         <w:jc w:val="both"/>
         <w:rPr>
-          <w:rtl/>
-        </w:rPr>
-      </w:pPr>
-      <w:r>
-        <w:t>Dans ce chapitre, nous avons détaillé les outils logiciels et matériels essentiels que nous avons utilisés tout au long du processus de développement de notre plateforme.</w:t>
-      </w:r>
-      <w:r>
-        <w:t xml:space="preserve"> En couvrant ces aspects techniques, nous avons fourni un aperçu complet de l'environnement de développement de notre projet.</w:t>
-      </w:r>
-    </w:p>
-    <w:p>
-      <w:pPr>
-        <w:rPr>
           <w:lang w:bidi="ar-DZ"/>
         </w:rPr>
       </w:pPr>
+      <w:r>
+        <w:t>Dans ce chapitre, nous avons détaillé les outils logiciels et matériels essentiels que nous avons utilisés tout au long du processus de développement de notre plateforme. En couvrant ces aspects techniques, nous avons fourni un aperçu complet de l'environnement de développement de notre projet. De plus, nous avons présenté les interfaces de notre application (site web), offrant ainsi une vision globale de la structure et du fonctionnement de notre projet.</w:t>
+      </w:r>
       <w:r>
         <w:rPr>
           <w:lang w:bidi="ar-DZ"/>
@@ -9944,9 +9934,171 @@
         <w:lastRenderedPageBreak/>
         <w:t>Conclusion Générale</w:t>
       </w:r>
-      <w:r>
-        <w:rPr>
-          <w:lang w:val="fr-FR" w:bidi="ar-DZ"/>
+    </w:p>
+    <w:p>
+      <w:pPr>
+        <w:pStyle w:val="Paragraph"/>
+        <w:jc w:val="both"/>
+        <w:rPr>
+          <w:lang w:bidi="ar-DZ"/>
+        </w:rPr>
+      </w:pPr>
+      <w:r>
+        <w:rPr>
+          <w:lang w:bidi="ar-DZ"/>
+        </w:rPr>
+        <w:t>Dans le contexte actuel, la connectivité entre les clients et les professionnels locaux est cruciale. Cependant, cette interaction est souvent complexe à établir, ce qui représente un défi majeur pour ceux qui recherchent des services locaux fiables. Notre projet de fin d'études répond à ce besoin en révolutionnant l'accès aux services professionnels régionaux via une plateforme innovante exploitant la géolocalisation.</w:t>
+      </w:r>
+    </w:p>
+    <w:p>
+      <w:pPr>
+        <w:pStyle w:val="Paragraph"/>
+        <w:jc w:val="both"/>
+        <w:rPr>
+          <w:lang w:bidi="ar-DZ"/>
+        </w:rPr>
+      </w:pPr>
+    </w:p>
+    <w:p>
+      <w:pPr>
+        <w:pStyle w:val="Paragraph"/>
+        <w:jc w:val="both"/>
+        <w:rPr>
+          <w:rStyle w:val="corrected-phrasedisplayed-text"/>
+        </w:rPr>
+      </w:pPr>
+      <w:r>
+        <w:rPr>
+          <w:rStyle w:val="corrected-phrasedisplayed-text"/>
+        </w:rPr>
+        <w:t xml:space="preserve">Premièrement, nous avons étudié l'état de l'art, défini le </w:t>
+      </w:r>
+      <w:proofErr w:type="spellStart"/>
+      <w:r>
+        <w:rPr>
+          <w:rStyle w:val="corrected-phrasedisplayed-text"/>
+        </w:rPr>
+        <w:t>freelancing</w:t>
+      </w:r>
+      <w:proofErr w:type="spellEnd"/>
+      <w:r>
+        <w:rPr>
+          <w:rStyle w:val="corrected-phrasedisplayed-text"/>
+        </w:rPr>
+        <w:t xml:space="preserve"> et analysé les solutions existantes. Cette comparaison nous a permis d'identifier les lacunes des annuaires actuels. Nous avons mis en évidence les fonctionnalités manquantes, posant ainsi les bases de notre projet.</w:t>
+      </w:r>
+    </w:p>
+    <w:p>
+      <w:pPr>
+        <w:pStyle w:val="Paragraph"/>
+        <w:jc w:val="both"/>
+        <w:rPr>
+          <w:lang w:bidi="ar-DZ"/>
+        </w:rPr>
+      </w:pPr>
+    </w:p>
+    <w:p>
+      <w:pPr>
+        <w:pStyle w:val="Paragraph"/>
+        <w:jc w:val="both"/>
+        <w:rPr>
+          <w:lang w:bidi="ar-DZ"/>
+        </w:rPr>
+      </w:pPr>
+      <w:r>
+        <w:rPr>
+          <w:lang w:bidi="ar-DZ"/>
+        </w:rPr>
+        <w:t>Deuxièmement, nous avons identifié les besoins fonctionnels et non fonctionnels de notre application et détaillé l'étude conceptuelle, en examinant divers scénarios, acteurs et diagrammes, pour évoluer vers un modèle relationnel.</w:t>
+      </w:r>
+    </w:p>
+    <w:p>
+      <w:pPr>
+        <w:pStyle w:val="Paragraph"/>
+        <w:jc w:val="both"/>
+        <w:rPr>
+          <w:lang w:bidi="ar-DZ"/>
+        </w:rPr>
+      </w:pPr>
+    </w:p>
+    <w:p>
+      <w:pPr>
+        <w:pStyle w:val="Paragraph"/>
+        <w:jc w:val="both"/>
+        <w:rPr>
+          <w:lang w:bidi="ar-DZ"/>
+        </w:rPr>
+      </w:pPr>
+      <w:r>
+        <w:rPr>
+          <w:lang w:bidi="ar-DZ"/>
+        </w:rPr>
+        <w:t>Enfin, nous avons exposé les outils logiciels et matériels essentiels utilisés, notamment la MERN Stack, offrant une vue complète de notre environnement de développement. Nous avons également présenté les interfaces de notre application (site web), démontrant ainsi l'ergonomie et l'efficacité de notre plateforme.</w:t>
+      </w:r>
+    </w:p>
+    <w:p>
+      <w:pPr>
+        <w:pStyle w:val="Paragraph"/>
+        <w:jc w:val="both"/>
+        <w:rPr>
+          <w:lang w:bidi="ar-DZ"/>
+        </w:rPr>
+      </w:pPr>
+    </w:p>
+    <w:p>
+      <w:pPr>
+        <w:pStyle w:val="Paragraph"/>
+        <w:jc w:val="both"/>
+        <w:rPr>
+          <w:lang w:bidi="ar-DZ"/>
+        </w:rPr>
+      </w:pPr>
+      <w:r>
+        <w:rPr>
+          <w:lang w:bidi="ar-DZ"/>
+        </w:rPr>
+        <w:t xml:space="preserve">En synthèse, notre projet vise à simplifier l'accès aux services professionnels locaux en Algérie en utilisant la géolocalisation. Nous avons méthodiquement analysé les besoins, </w:t>
+      </w:r>
+      <w:r>
+        <w:t>conçu</w:t>
+      </w:r>
+      <w:r>
+        <w:rPr>
+          <w:rFonts w:ascii="Roboto" w:hAnsi="Roboto"/>
+          <w:color w:val="1D75CD"/>
+          <w:sz w:val="30"/>
+          <w:szCs w:val="30"/>
+          <w:shd w:val="clear" w:color="auto" w:fill="FFFFFF"/>
+        </w:rPr>
+        <w:t xml:space="preserve"> </w:t>
+      </w:r>
+      <w:r>
+        <w:rPr>
+          <w:lang w:bidi="ar-DZ"/>
+        </w:rPr>
+        <w:t xml:space="preserve">notre application avec précision et utilisé des technologies appropriées pour développer une plateforme intuitive. Nos perspectives futures incluent l'enrichissement de la plateforme avec des fonctionnalités supplémentaires pour mieux servir notre marché cible. Ce projet a non seulement répondu à nos attentes académiques mais a aussi préparé le terrain pour des innovations </w:t>
+      </w:r>
+      <w:r>
+        <w:rPr>
+          <w:lang w:bidi="ar-DZ"/>
+        </w:rPr>
+        <w:t>à terme</w:t>
+      </w:r>
+      <w:r>
+        <w:rPr>
+          <w:lang w:bidi="ar-DZ"/>
+        </w:rPr>
+        <w:t xml:space="preserve"> </w:t>
+      </w:r>
+      <w:r>
+        <w:rPr>
+          <w:lang w:bidi="ar-DZ"/>
+        </w:rPr>
+        <w:t>dans le domaine des services en ligne en Algérie.</w:t>
+      </w:r>
+      <w:r>
+        <w:rPr>
+          <w:lang w:bidi="ar-DZ"/>
         </w:rPr>
         <w:br w:type="page"/>
       </w:r>
@@ -10115,7 +10267,7 @@
         </w:rPr>
         <w:lastRenderedPageBreak/>
         <w:drawing>
-          <wp:inline distT="0" distB="0" distL="0" distR="0" wp14:anchorId="37A90B8B" wp14:editId="239ABC5B">
+          <wp:inline distT="0" distB="0" distL="0" distR="0" wp14:anchorId="37A90B8B" wp14:editId="61BF5915">
             <wp:extent cx="5972810" cy="2172970"/>
             <wp:effectExtent l="0" t="0" r="8890" b="0"/>
             <wp:docPr id="241531286" name="Picture 6"/>
@@ -10520,6 +10672,16 @@
     </w:p>
     <w:p>
       <w:pPr>
+        <w:pStyle w:val="titre"/>
+        <w:jc w:val="center"/>
+      </w:pPr>
+      <w:r>
+        <w:lastRenderedPageBreak/>
+        <w:t>Webographie</w:t>
+      </w:r>
+    </w:p>
+    <w:p>
+      <w:pPr>
         <w:pStyle w:val="Paragraph"/>
       </w:pPr>
       <w:r>
@@ -10528,7 +10690,6 @@
           <w:bCs/>
           <w:color w:val="00B050"/>
         </w:rPr>
-        <w:lastRenderedPageBreak/>
         <w:t>[1]</w:t>
       </w:r>
       <w:r>
@@ -10614,19 +10775,7 @@
           <w:rPr>
             <w:rStyle w:val="Hyperlink"/>
           </w:rPr>
-          <w:t>https://fr.wikipedia.org/</w:t>
-        </w:r>
-        <w:r>
-          <w:rPr>
-            <w:rStyle w:val="Hyperlink"/>
-          </w:rPr>
-          <w:t>w</w:t>
-        </w:r>
-        <w:r>
-          <w:rPr>
-            <w:rStyle w:val="Hyperlink"/>
-          </w:rPr>
-          <w:t>iki/Client</w:t>
+          <w:t>https://fr.wikipedia.org/wiki/Client</w:t>
         </w:r>
       </w:hyperlink>
     </w:p>
@@ -10742,9 +10891,14 @@
         </w:rPr>
         <w:t xml:space="preserve"> </w:t>
       </w:r>
-      <w:r>
-        <w:t>https://www.refrens.com/grow/freelance-profile/</w:t>
-      </w:r>
+      <w:hyperlink r:id="rId27" w:history="1">
+        <w:r>
+          <w:rPr>
+            <w:rStyle w:val="Hyperlink"/>
+          </w:rPr>
+          <w:t>https://www.refrens.com/grow/freelance-profile/</w:t>
+        </w:r>
+      </w:hyperlink>
     </w:p>
     <w:p>
       <w:pPr>
@@ -10756,6 +10910,81 @@
           <w:bCs/>
           <w:color w:val="00B050"/>
         </w:rPr>
+        <w:t>[7]</w:t>
+      </w:r>
+      <w:r>
+        <w:t xml:space="preserve"> </w:t>
+      </w:r>
+      <w:r>
+        <w:t>https://www.upwork.com/legal#anyhireescrow</w:t>
+      </w:r>
+    </w:p>
+    <w:p>
+      <w:pPr>
+        <w:pStyle w:val="Paragraph"/>
+      </w:pPr>
+      <w:r>
+        <w:rPr>
+          <w:b/>
+          <w:bCs/>
+          <w:color w:val="00B050"/>
+        </w:rPr>
+        <w:t>[8]</w:t>
+      </w:r>
+      <w:r>
+        <w:rPr>
+          <w:color w:val="00B050"/>
+        </w:rPr>
+        <w:t xml:space="preserve"> </w:t>
+      </w:r>
+      <w:hyperlink r:id="rId28" w:history="1">
+        <w:r>
+          <w:rPr>
+            <w:rStyle w:val="Hyperlink"/>
+          </w:rPr>
+          <w:t>https://www.upwork.com/resources/how-to-create-a-proposal-that-wins-jobs</w:t>
+        </w:r>
+      </w:hyperlink>
+    </w:p>
+    <w:p>
+      <w:pPr>
+        <w:pStyle w:val="Paragraph"/>
+        <w:rPr>
+          <w:b/>
+          <w:bCs/>
+          <w:color w:val="00B050"/>
+        </w:rPr>
+      </w:pPr>
+      <w:r>
+        <w:rPr>
+          <w:b/>
+          <w:bCs/>
+          <w:color w:val="00B050"/>
+        </w:rPr>
+        <w:t>[9]</w:t>
+      </w:r>
+      <w:r>
+        <w:rPr>
+          <w:b/>
+          <w:bCs/>
+          <w:color w:val="00B050"/>
+        </w:rPr>
+        <w:t xml:space="preserve"> </w:t>
+      </w:r>
+      <w:r>
+        <w:t>https://support.upwork.com/hc/en-us/articles/211067768-Use-Messages</w:t>
+      </w:r>
+    </w:p>
+    <w:p>
+      <w:pPr>
+        <w:pStyle w:val="Paragraph"/>
+      </w:pPr>
+      <w:r>
+        <w:rPr>
+          <w:b/>
+          <w:bCs/>
+          <w:color w:val="00B050"/>
+        </w:rPr>
         <w:t>[</w:t>
       </w:r>
       <w:r>
@@ -10782,7 +11011,7 @@
         </w:rPr>
         <w:t xml:space="preserve"> </w:t>
       </w:r>
-      <w:hyperlink r:id="rId27" w:history="1">
+      <w:hyperlink r:id="rId29" w:history="1">
         <w:r>
           <w:rPr>
             <w:rStyle w:val="Hyperlink"/>
@@ -10827,7 +11056,7 @@
         </w:rPr>
         <w:t xml:space="preserve"> </w:t>
       </w:r>
-      <w:hyperlink r:id="rId28" w:history="1">
+      <w:hyperlink r:id="rId30" w:history="1">
         <w:r>
           <w:rPr>
             <w:rStyle w:val="Hyperlink"/>
@@ -11157,7 +11386,7 @@
       </w:r>
     </w:p>
     <w:sectPr>
-      <w:headerReference w:type="first" r:id="rId29"/>
+      <w:headerReference w:type="first" r:id="rId31"/>
       <w:pgSz w:w="12240" w:h="15840"/>
       <w:pgMar w:top="1417" w:right="1417" w:bottom="1417" w:left="1417" w:header="144" w:footer="720" w:gutter="0"/>
       <w:cols w:space="720"/>
@@ -11474,25 +11703,7 @@
               <w:szCs w:val="22"/>
               <w:highlight w:val="white"/>
             </w:rPr>
-            <w:t xml:space="preserve">  MINISTERE DE L’ENSEIGNEMENT </w:t>
-          </w:r>
-          <w:r>
-            <w:rPr>
-              <w:rFonts w:ascii="Century Gothic" w:eastAsia="Century Gothic" w:hAnsi="Century Gothic" w:cs="Century Gothic"/>
-              <w:sz w:val="22"/>
-              <w:szCs w:val="22"/>
-              <w:highlight w:val="white"/>
-            </w:rPr>
-            <w:t>SUPÉRIEUR ET</w:t>
-          </w:r>
-          <w:r>
-            <w:rPr>
-              <w:rFonts w:ascii="Century Gothic" w:eastAsia="Century Gothic" w:hAnsi="Century Gothic" w:cs="Century Gothic"/>
-              <w:sz w:val="22"/>
-              <w:szCs w:val="22"/>
-              <w:highlight w:val="white"/>
-            </w:rPr>
-            <w:t xml:space="preserve"> DE </w:t>
+            <w:t xml:space="preserve">  MINISTERE DE L’ENSEIGNEMENT SUPÉRIEUR ET DE </w:t>
           </w:r>
         </w:p>
         <w:p>
@@ -14304,6 +14515,11 @@
       <w:u w:val="single"/>
     </w:rPr>
   </w:style>
+  <w:style w:type="character" w:customStyle="1" w:styleId="corrected-phrasedisplayed-text">
+    <w:name w:val="corrected-phrase__displayed-text"/>
+    <w:basedOn w:val="DefaultParagraphFont"/>
+    <w:rsid w:val="002A7614"/>
+  </w:style>
 </w:styles>
 </file>
 

</xml_diff>

<commit_message>
memoire zdt fih diagramme de class w dedicace
</commit_message>
<xml_diff>
--- a/memoire/PFE_BOUAZIZ_BENALI.docx
+++ b/memoire/PFE_BOUAZIZ_BENALI.docx
@@ -841,7 +841,27 @@
           <w:szCs w:val="24"/>
           <w:highlight w:val="white"/>
         </w:rPr>
-        <w:t xml:space="preserve"> ACAD_../ 2024</w:t>
+        <w:t xml:space="preserve"> ACAD_</w:t>
+      </w:r>
+      <w:r>
+        <w:rPr>
+          <w:rFonts w:ascii="Century Gothic" w:eastAsia="Century Gothic" w:hAnsi="Century Gothic" w:cs="Century Gothic"/>
+          <w:b/>
+          <w:sz w:val="24"/>
+          <w:szCs w:val="24"/>
+          <w:highlight w:val="white"/>
+        </w:rPr>
+        <w:t>070</w:t>
+      </w:r>
+      <w:r>
+        <w:rPr>
+          <w:rFonts w:ascii="Century Gothic" w:eastAsia="Century Gothic" w:hAnsi="Century Gothic" w:cs="Century Gothic"/>
+          <w:b/>
+          <w:sz w:val="24"/>
+          <w:szCs w:val="24"/>
+          <w:highlight w:val="white"/>
+        </w:rPr>
+        <w:t>/ 2024</w:t>
       </w:r>
     </w:p>
     <w:p>
@@ -992,7 +1012,8 @@
         <w:pStyle w:val="Paragraph"/>
         <w:jc w:val="right"/>
         <w:rPr>
-          <w:lang w:val="en-US" w:bidi="ar-DZ"/>
+          <w:rtl/>
+          <w:lang w:bidi="ar-DZ"/>
         </w:rPr>
       </w:pPr>
       <w:r>
@@ -1054,9 +1075,41 @@
     </w:p>
     <w:p>
       <w:pPr>
+        <w:rPr>
+          <w:rFonts w:ascii="Bahnschrift Light" w:hAnsi="Bahnschrift Light"/>
+          <w:sz w:val="24"/>
+          <w:szCs w:val="24"/>
+          <w:rtl/>
+          <w:lang w:bidi="ar-DZ"/>
+        </w:rPr>
+      </w:pPr>
+      <w:r>
+        <w:rPr>
+          <w:rtl/>
+          <w:lang w:bidi="ar-DZ"/>
+        </w:rPr>
+        <w:br w:type="page"/>
+      </w:r>
+    </w:p>
+    <w:p>
+      <w:pPr>
         <w:pStyle w:val="titre"/>
-        <w:jc w:val="both"/>
-      </w:pPr>
+        <w:jc w:val="center"/>
+        <w:rPr>
+          <w:sz w:val="52"/>
+          <w:szCs w:val="52"/>
+          <w:lang w:bidi="ar-DZ"/>
+        </w:rPr>
+      </w:pPr>
+      <w:r>
+        <w:rPr>
+          <w:sz w:val="52"/>
+          <w:szCs w:val="52"/>
+          <w:lang w:bidi="ar-DZ"/>
+        </w:rPr>
+        <w:lastRenderedPageBreak/>
+        <w:t>REMERCIEMENT</w:t>
+      </w:r>
     </w:p>
     <w:p>
       <w:pPr>
@@ -1072,15 +1125,171 @@
     </w:p>
     <w:p>
       <w:pPr>
-        <w:jc w:val="both"/>
+        <w:pStyle w:val="titre"/>
+        <w:jc w:val="both"/>
+      </w:pPr>
+    </w:p>
+    <w:p>
+      <w:r>
+        <w:br w:type="page"/>
+      </w:r>
+    </w:p>
+    <w:p>
+      <w:pPr>
+        <w:pStyle w:val="titre"/>
+        <w:jc w:val="center"/>
+        <w:rPr>
+          <w:sz w:val="50"/>
+          <w:szCs w:val="50"/>
+        </w:rPr>
+      </w:pPr>
+      <w:r>
+        <w:rPr>
+          <w:sz w:val="50"/>
+          <w:szCs w:val="50"/>
+          <w:highlight w:val="white"/>
+        </w:rPr>
+        <w:lastRenderedPageBreak/>
+        <w:t>DÉDICACE</w:t>
+      </w:r>
+    </w:p>
+    <w:p>
+      <w:pPr>
+        <w:pStyle w:val="Paragraph"/>
+        <w:jc w:val="both"/>
+      </w:pPr>
+      <w:r>
+        <w:t xml:space="preserve">Je dédie ce modeste travail à mes très chers parents, Djemaa et </w:t>
+      </w:r>
+      <w:proofErr w:type="spellStart"/>
+      <w:r>
+        <w:t>Ahcen</w:t>
+      </w:r>
+      <w:proofErr w:type="spellEnd"/>
+      <w:r>
+        <w:t>. Merci pour votre amour inconditionnel, votre soutien sans faille et vos sacrifices constants tout au long de ma vie et de mes études.</w:t>
+      </w:r>
+    </w:p>
+    <w:p>
+      <w:pPr>
+        <w:pStyle w:val="Paragraph"/>
+        <w:jc w:val="both"/>
+      </w:pPr>
+    </w:p>
+    <w:p>
+      <w:pPr>
+        <w:pStyle w:val="Paragraph"/>
+        <w:jc w:val="both"/>
+      </w:pPr>
+      <w:r>
+        <w:t>À mes sœurs, je vous remercie de tout mon cœur pour votre amour. Je suis tellement reconnaissant d'avoir des sœurs aussi formidables que vous dans ma vie.</w:t>
+      </w:r>
+    </w:p>
+    <w:p>
+      <w:pPr>
+        <w:pStyle w:val="Paragraph"/>
+        <w:jc w:val="both"/>
+      </w:pPr>
+    </w:p>
+    <w:p>
+      <w:pPr>
+        <w:pStyle w:val="Paragraph"/>
+        <w:jc w:val="both"/>
+      </w:pPr>
+      <w:r>
+        <w:t>À mon petit frère, je te souhaite tout le succès possible dans ta vie professionnelle et académique.</w:t>
+      </w:r>
+    </w:p>
+    <w:p>
+      <w:pPr>
+        <w:pStyle w:val="Paragraph"/>
+        <w:jc w:val="both"/>
+      </w:pPr>
+    </w:p>
+    <w:p>
+      <w:pPr>
+        <w:pStyle w:val="Paragraph"/>
+        <w:jc w:val="both"/>
+      </w:pPr>
+      <w:r>
+        <w:t>À mes amis, je vous remercie de m'avoir soutenu et encouragé pour être là où j'en suis aujourd'hui.</w:t>
+      </w:r>
+    </w:p>
+    <w:p>
+      <w:pPr>
+        <w:pStyle w:val="Paragraph"/>
+        <w:jc w:val="both"/>
+      </w:pPr>
+    </w:p>
+    <w:p>
+      <w:pPr>
+        <w:pStyle w:val="Paragraph"/>
+        <w:jc w:val="both"/>
+      </w:pPr>
+      <w:r>
+        <w:t>À toute ma famille, vos encouragements et votre amour m'ont poussé à donner le meilleur de moi-même.</w:t>
+      </w:r>
+    </w:p>
+    <w:p>
+      <w:pPr>
+        <w:pStyle w:val="Paragraph"/>
+        <w:jc w:val="both"/>
+      </w:pPr>
+    </w:p>
+    <w:p>
+      <w:pPr>
+        <w:pStyle w:val="Paragraph"/>
+        <w:jc w:val="both"/>
+      </w:pPr>
+      <w:r>
+        <w:t>À mon partenaire Yacine, qui a partagé avec moi ce modeste travail. Je te souhaite la réussite et tout le bonheur.</w:t>
+      </w:r>
+    </w:p>
+    <w:p>
+      <w:pPr>
+        <w:pStyle w:val="Paragraph"/>
+        <w:jc w:val="both"/>
+      </w:pPr>
+    </w:p>
+    <w:p>
+      <w:pPr>
+        <w:pStyle w:val="Paragraph"/>
+        <w:jc w:val="both"/>
+      </w:pPr>
+      <w:r>
+        <w:t>Je vous dédie ce mémoire en signe de gratitude pour tout ce que vous avez fait pour moi.</w:t>
+      </w:r>
+    </w:p>
+    <w:p>
+      <w:pPr>
+        <w:pStyle w:val="Paragraph"/>
+        <w:jc w:val="both"/>
+      </w:pPr>
+    </w:p>
+    <w:p>
+      <w:pPr>
+        <w:pStyle w:val="Paragraph"/>
+        <w:jc w:val="right"/>
         <w:rPr>
           <w:rFonts w:ascii="Berlin Sans FB Demi" w:hAnsi="Berlin Sans FB Demi"/>
+          <w:b/>
+          <w:bCs/>
           <w:sz w:val="32"/>
           <w:szCs w:val="32"/>
-          <w:lang w:val="en-US"/>
-        </w:rPr>
-      </w:pPr>
-      <w:r>
+        </w:rPr>
+      </w:pPr>
+      <w:r>
+        <w:rPr>
+          <w:b/>
+          <w:bCs/>
+        </w:rPr>
+        <w:t>ILYES</w:t>
+      </w:r>
+      <w:r>
+        <w:rPr>
+          <w:b/>
+          <w:bCs/>
+        </w:rPr>
         <w:br w:type="page"/>
       </w:r>
     </w:p>
@@ -1457,13 +1666,9 @@
     <w:p>
       <w:pPr>
         <w:pStyle w:val="Paragraph"/>
-      </w:pPr>
-      <w:r>
-        <w:rPr>
-          <w:b/>
-          <w:sz w:val="28"/>
-          <w:szCs w:val="28"/>
-        </w:rPr>
+        <w:jc w:val="both"/>
+      </w:pPr>
+      <w:r>
         <w:t>O</w:t>
       </w:r>
       <w:r>
@@ -6691,16 +6896,423 @@
       <w:pPr>
         <w:pStyle w:val="Paragraph"/>
         <w:jc w:val="both"/>
+      </w:pPr>
+      <w:r>
+        <w:t>Profile (</w:t>
+      </w:r>
+      <w:proofErr w:type="spellStart"/>
+      <w:r>
+        <w:rPr>
+          <w:u w:val="single"/>
+        </w:rPr>
+        <w:t>profile_id</w:t>
+      </w:r>
+      <w:proofErr w:type="spellEnd"/>
+      <w:r>
+        <w:t>,</w:t>
+      </w:r>
+      <w:r>
+        <w:t xml:space="preserve"> </w:t>
+      </w:r>
+      <w:proofErr w:type="spellStart"/>
+      <w:r>
+        <w:rPr>
+          <w:u w:val="single"/>
+        </w:rPr>
+        <w:t>professionnel_id</w:t>
+      </w:r>
+      <w:proofErr w:type="spellEnd"/>
+      <w:r>
+        <w:t>*,</w:t>
+      </w:r>
+      <w:r>
+        <w:t xml:space="preserve"> </w:t>
+      </w:r>
+      <w:proofErr w:type="gramStart"/>
+      <w:r>
+        <w:t xml:space="preserve">localisation </w:t>
+      </w:r>
+      <w:r>
+        <w:t>,</w:t>
+      </w:r>
+      <w:proofErr w:type="gramEnd"/>
+      <w:r>
+        <w:t xml:space="preserve"> </w:t>
+      </w:r>
+      <w:proofErr w:type="spellStart"/>
+      <w:r>
+        <w:t>added</w:t>
+      </w:r>
+      <w:proofErr w:type="spellEnd"/>
+      <w:r>
+        <w:t>,</w:t>
+      </w:r>
+      <w:r>
+        <w:t xml:space="preserve"> </w:t>
+      </w:r>
+      <w:r>
+        <w:t xml:space="preserve">titre </w:t>
+      </w:r>
+      <w:r>
+        <w:t>,</w:t>
+      </w:r>
+      <w:r>
+        <w:t xml:space="preserve"> </w:t>
+      </w:r>
+      <w:proofErr w:type="spellStart"/>
+      <w:r>
+        <w:t>categor</w:t>
+      </w:r>
+      <w:r>
+        <w:t>ie</w:t>
+      </w:r>
+      <w:proofErr w:type="spellEnd"/>
+      <w:r>
+        <w:t>,</w:t>
+      </w:r>
+      <w:r>
+        <w:t xml:space="preserve"> </w:t>
+      </w:r>
+      <w:proofErr w:type="spellStart"/>
+      <w:r>
+        <w:t>subCategor</w:t>
+      </w:r>
+      <w:r>
+        <w:t>ie</w:t>
+      </w:r>
+      <w:proofErr w:type="spellEnd"/>
+      <w:r>
+        <w:t>,</w:t>
+      </w:r>
+      <w:r>
+        <w:t xml:space="preserve"> </w:t>
+      </w:r>
+      <w:r>
+        <w:t>Bio,</w:t>
+      </w:r>
+      <w:r>
+        <w:t xml:space="preserve"> </w:t>
+      </w:r>
+      <w:proofErr w:type="spellStart"/>
+      <w:r>
+        <w:t>date</w:t>
+      </w:r>
+      <w:r>
+        <w:t>DeNaissance</w:t>
+      </w:r>
+      <w:proofErr w:type="spellEnd"/>
+      <w:r>
+        <w:t>, Evaluation</w:t>
+      </w:r>
+      <w:r>
+        <w:t>)</w:t>
+      </w:r>
+    </w:p>
+    <w:p>
+      <w:pPr>
+        <w:pStyle w:val="Paragraph"/>
+        <w:jc w:val="both"/>
+      </w:pPr>
+      <w:proofErr w:type="spellStart"/>
+      <w:r>
+        <w:t>ProfileEmployment</w:t>
+      </w:r>
+      <w:proofErr w:type="spellEnd"/>
+      <w:r>
+        <w:t xml:space="preserve"> (</w:t>
+      </w:r>
+      <w:proofErr w:type="spellStart"/>
+      <w:r>
+        <w:rPr>
+          <w:u w:val="single"/>
+        </w:rPr>
+        <w:t>profileEmployment_id</w:t>
+      </w:r>
+      <w:proofErr w:type="spellEnd"/>
+      <w:r>
+        <w:t>,</w:t>
+      </w:r>
+      <w:r>
+        <w:rPr>
+          <w:u w:val="single"/>
+        </w:rPr>
+        <w:t xml:space="preserve"> </w:t>
+      </w:r>
+      <w:proofErr w:type="spellStart"/>
+      <w:r>
+        <w:rPr>
+          <w:u w:val="single"/>
+        </w:rPr>
+        <w:t>profile_id</w:t>
+      </w:r>
+      <w:proofErr w:type="spellEnd"/>
+      <w:r>
+        <w:rPr>
+          <w:u w:val="single"/>
+        </w:rPr>
+        <w:t>*,</w:t>
+      </w:r>
+      <w:r>
+        <w:rPr>
+          <w:u w:val="single"/>
+        </w:rPr>
+        <w:t xml:space="preserve"> </w:t>
+      </w:r>
+      <w:proofErr w:type="spellStart"/>
+      <w:r>
+        <w:rPr>
+          <w:u w:val="single"/>
+        </w:rPr>
+        <w:t>professionnel_id</w:t>
+      </w:r>
+      <w:proofErr w:type="spellEnd"/>
+      <w:r>
+        <w:t>*</w:t>
+      </w:r>
+      <w:r>
+        <w:t>, titre</w:t>
+      </w:r>
+      <w:r>
+        <w:t xml:space="preserve">, </w:t>
+      </w:r>
+      <w:r>
+        <w:t>entreprise</w:t>
+      </w:r>
+      <w:r>
+        <w:t xml:space="preserve">, </w:t>
+      </w:r>
+      <w:proofErr w:type="spellStart"/>
+      <w:r>
+        <w:t>localization</w:t>
+      </w:r>
+      <w:proofErr w:type="spellEnd"/>
+      <w:r>
+        <w:t>,</w:t>
+      </w:r>
+      <w:r>
+        <w:t xml:space="preserve"> </w:t>
+      </w:r>
+      <w:proofErr w:type="spellStart"/>
+      <w:r>
+        <w:t>ActuellementEn</w:t>
+      </w:r>
+      <w:proofErr w:type="spellEnd"/>
+      <w:r>
+        <w:t xml:space="preserve">, </w:t>
+      </w:r>
+      <w:proofErr w:type="spellStart"/>
+      <w:proofErr w:type="gramStart"/>
+      <w:r>
+        <w:t>dateDebut</w:t>
+      </w:r>
+      <w:proofErr w:type="spellEnd"/>
+      <w:r>
+        <w:t xml:space="preserve"> </w:t>
+      </w:r>
+      <w:r>
+        <w:t>,</w:t>
+      </w:r>
+      <w:proofErr w:type="gramEnd"/>
+      <w:r>
+        <w:t xml:space="preserve"> </w:t>
+      </w:r>
+      <w:proofErr w:type="spellStart"/>
+      <w:r>
+        <w:t>dateFin</w:t>
+      </w:r>
+      <w:proofErr w:type="spellEnd"/>
+      <w:r>
+        <w:t>, description)</w:t>
+      </w:r>
+    </w:p>
+    <w:p>
+      <w:pPr>
+        <w:pStyle w:val="Paragraph"/>
+        <w:jc w:val="both"/>
+      </w:pPr>
+      <w:proofErr w:type="spellStart"/>
+      <w:r>
+        <w:lastRenderedPageBreak/>
+        <w:t>ProfileExperience</w:t>
+      </w:r>
+      <w:proofErr w:type="spellEnd"/>
+      <w:r>
+        <w:t xml:space="preserve"> (</w:t>
+      </w:r>
+      <w:proofErr w:type="spellStart"/>
+      <w:r>
+        <w:t>profileExperience_id</w:t>
+      </w:r>
+      <w:proofErr w:type="spellEnd"/>
+      <w:r>
+        <w:t>,</w:t>
+      </w:r>
+      <w:r>
+        <w:rPr>
+          <w:u w:val="single"/>
+        </w:rPr>
+        <w:t xml:space="preserve"> </w:t>
+      </w:r>
+      <w:proofErr w:type="spellStart"/>
+      <w:r>
+        <w:rPr>
+          <w:u w:val="single"/>
+        </w:rPr>
+        <w:t>profile_id</w:t>
+      </w:r>
+      <w:proofErr w:type="spellEnd"/>
+      <w:r>
+        <w:t>*</w:t>
+      </w:r>
+      <w:r>
+        <w:rPr>
+          <w:u w:val="single"/>
+        </w:rPr>
+        <w:t>,</w:t>
+      </w:r>
+      <w:r>
+        <w:rPr>
+          <w:u w:val="single"/>
+        </w:rPr>
+        <w:t xml:space="preserve"> </w:t>
+      </w:r>
+      <w:proofErr w:type="spellStart"/>
+      <w:r>
+        <w:rPr>
+          <w:u w:val="single"/>
+        </w:rPr>
+        <w:t>professionnel_id</w:t>
+      </w:r>
+      <w:proofErr w:type="spellEnd"/>
+      <w:r>
+        <w:t xml:space="preserve">*, </w:t>
+      </w:r>
+      <w:r>
+        <w:t>titre</w:t>
+      </w:r>
+      <w:r>
+        <w:t>, description)</w:t>
+      </w:r>
+    </w:p>
+    <w:p>
+      <w:pPr>
+        <w:pStyle w:val="Paragraph"/>
+        <w:jc w:val="both"/>
+      </w:pPr>
+      <w:proofErr w:type="spellStart"/>
+      <w:r>
+        <w:t>ProfileEducation</w:t>
+      </w:r>
+      <w:proofErr w:type="spellEnd"/>
+      <w:r>
+        <w:t xml:space="preserve"> (</w:t>
+      </w:r>
+      <w:proofErr w:type="spellStart"/>
+      <w:r>
+        <w:rPr>
+          <w:u w:val="single"/>
+        </w:rPr>
+        <w:t>profileEducation_id</w:t>
+      </w:r>
+      <w:proofErr w:type="spellEnd"/>
+      <w:r>
+        <w:t>,</w:t>
+      </w:r>
+      <w:r>
+        <w:rPr>
+          <w:u w:val="single"/>
+        </w:rPr>
+        <w:t xml:space="preserve"> </w:t>
+      </w:r>
+      <w:proofErr w:type="spellStart"/>
+      <w:r>
+        <w:rPr>
+          <w:u w:val="single"/>
+        </w:rPr>
+        <w:t>profile_id</w:t>
+      </w:r>
+      <w:proofErr w:type="spellEnd"/>
+      <w:r>
+        <w:t>*</w:t>
+      </w:r>
+      <w:r>
+        <w:rPr>
+          <w:u w:val="single"/>
+        </w:rPr>
+        <w:t>,</w:t>
+      </w:r>
+      <w:r>
+        <w:rPr>
+          <w:u w:val="single"/>
+        </w:rPr>
+        <w:t xml:space="preserve"> </w:t>
+      </w:r>
+      <w:proofErr w:type="spellStart"/>
+      <w:r>
+        <w:rPr>
+          <w:u w:val="single"/>
+        </w:rPr>
+        <w:t>professionnel_id</w:t>
+      </w:r>
+      <w:proofErr w:type="spellEnd"/>
+      <w:r>
+        <w:t>*</w:t>
+      </w:r>
+      <w:r>
+        <w:t xml:space="preserve">, </w:t>
+      </w:r>
+      <w:proofErr w:type="spellStart"/>
+      <w:r>
+        <w:t>diplômeScolaire</w:t>
+      </w:r>
+      <w:proofErr w:type="spellEnd"/>
+      <w:r>
+        <w:t xml:space="preserve">, </w:t>
+      </w:r>
+      <w:proofErr w:type="spellStart"/>
+      <w:r>
+        <w:t>domaineEtudes</w:t>
+      </w:r>
+      <w:proofErr w:type="spellEnd"/>
+      <w:r>
+        <w:t xml:space="preserve">, </w:t>
+      </w:r>
+      <w:proofErr w:type="spellStart"/>
+      <w:r>
+        <w:t>dateDebut</w:t>
+      </w:r>
+      <w:proofErr w:type="spellEnd"/>
+      <w:r>
+        <w:t>,</w:t>
+      </w:r>
+      <w:r>
+        <w:t xml:space="preserve"> </w:t>
+      </w:r>
+      <w:proofErr w:type="spellStart"/>
+      <w:r>
+        <w:t>dateFin</w:t>
+      </w:r>
+      <w:proofErr w:type="spellEnd"/>
+      <w:r>
+        <w:t>, description)</w:t>
+      </w:r>
+    </w:p>
+    <w:p>
+      <w:pPr>
+        <w:pStyle w:val="Paragraph"/>
+        <w:jc w:val="both"/>
         <w:rPr>
           <w:lang w:val="en-US"/>
         </w:rPr>
       </w:pPr>
+      <w:proofErr w:type="spellStart"/>
       <w:r>
         <w:rPr>
           <w:lang w:val="en-US"/>
         </w:rPr>
-        <w:t>Profile</w:t>
-      </w:r>
+        <w:t>ProfilePhotoProfile</w:t>
+      </w:r>
+      <w:proofErr w:type="spellEnd"/>
       <w:r>
         <w:rPr>
           <w:lang w:val="en-US"/>
@@ -6713,7 +7325,7 @@
           <w:u w:val="single"/>
           <w:lang w:val="en-US"/>
         </w:rPr>
-        <w:t>profile_id</w:t>
+        <w:t>profilePhotoProfile_id</w:t>
       </w:r>
       <w:proofErr w:type="spellEnd"/>
       <w:r>
@@ -6722,223 +7334,12 @@
         </w:rPr>
         <w:t>,</w:t>
       </w:r>
-      <w:r>
-        <w:rPr>
-          <w:lang w:val="en-US"/>
-        </w:rPr>
-        <w:t xml:space="preserve"> </w:t>
-      </w:r>
-      <w:proofErr w:type="spellStart"/>
       <w:r>
         <w:rPr>
           <w:u w:val="single"/>
           <w:lang w:val="en-US"/>
         </w:rPr>
-        <w:t>professionnel_id</w:t>
-      </w:r>
-      <w:proofErr w:type="spellEnd"/>
-      <w:r>
-        <w:rPr>
-          <w:lang w:val="en-US"/>
-        </w:rPr>
-        <w:t>*,</w:t>
-      </w:r>
-      <w:r>
-        <w:rPr>
-          <w:lang w:val="en-US"/>
-        </w:rPr>
         <w:t xml:space="preserve"> </w:t>
-      </w:r>
-      <w:proofErr w:type="spellStart"/>
-      <w:proofErr w:type="gramStart"/>
-      <w:r>
-        <w:rPr>
-          <w:lang w:val="en-US"/>
-        </w:rPr>
-        <w:t>localisation</w:t>
-      </w:r>
-      <w:proofErr w:type="spellEnd"/>
-      <w:r>
-        <w:rPr>
-          <w:lang w:val="en-US"/>
-        </w:rPr>
-        <w:t xml:space="preserve"> </w:t>
-      </w:r>
-      <w:r>
-        <w:rPr>
-          <w:lang w:val="en-US"/>
-        </w:rPr>
-        <w:t>,</w:t>
-      </w:r>
-      <w:proofErr w:type="gramEnd"/>
-      <w:r>
-        <w:rPr>
-          <w:lang w:val="en-US"/>
-        </w:rPr>
-        <w:t xml:space="preserve"> </w:t>
-      </w:r>
-      <w:r>
-        <w:rPr>
-          <w:lang w:val="en-US"/>
-        </w:rPr>
-        <w:t>added,</w:t>
-      </w:r>
-      <w:r>
-        <w:rPr>
-          <w:lang w:val="en-US"/>
-        </w:rPr>
-        <w:t xml:space="preserve"> </w:t>
-      </w:r>
-      <w:proofErr w:type="spellStart"/>
-      <w:r>
-        <w:rPr>
-          <w:lang w:val="en-US"/>
-        </w:rPr>
-        <w:t>titre</w:t>
-      </w:r>
-      <w:proofErr w:type="spellEnd"/>
-      <w:r>
-        <w:rPr>
-          <w:lang w:val="en-US"/>
-        </w:rPr>
-        <w:t xml:space="preserve"> </w:t>
-      </w:r>
-      <w:r>
-        <w:rPr>
-          <w:lang w:val="en-US"/>
-        </w:rPr>
-        <w:t>,</w:t>
-      </w:r>
-      <w:r>
-        <w:rPr>
-          <w:lang w:val="en-US"/>
-        </w:rPr>
-        <w:t xml:space="preserve"> </w:t>
-      </w:r>
-      <w:proofErr w:type="spellStart"/>
-      <w:r>
-        <w:rPr>
-          <w:lang w:val="en-US"/>
-        </w:rPr>
-        <w:t>categor</w:t>
-      </w:r>
-      <w:r>
-        <w:rPr>
-          <w:lang w:val="en-US"/>
-        </w:rPr>
-        <w:t>ie</w:t>
-      </w:r>
-      <w:proofErr w:type="spellEnd"/>
-      <w:r>
-        <w:rPr>
-          <w:lang w:val="en-US"/>
-        </w:rPr>
-        <w:t>,</w:t>
-      </w:r>
-      <w:r>
-        <w:rPr>
-          <w:lang w:val="en-US"/>
-        </w:rPr>
-        <w:t xml:space="preserve"> </w:t>
-      </w:r>
-      <w:proofErr w:type="spellStart"/>
-      <w:r>
-        <w:rPr>
-          <w:lang w:val="en-US"/>
-        </w:rPr>
-        <w:t>subCategor</w:t>
-      </w:r>
-      <w:r>
-        <w:rPr>
-          <w:lang w:val="en-US"/>
-        </w:rPr>
-        <w:t>ie</w:t>
-      </w:r>
-      <w:proofErr w:type="spellEnd"/>
-      <w:r>
-        <w:rPr>
-          <w:lang w:val="en-US"/>
-        </w:rPr>
-        <w:t>,</w:t>
-      </w:r>
-      <w:r>
-        <w:rPr>
-          <w:lang w:val="en-US"/>
-        </w:rPr>
-        <w:t xml:space="preserve"> </w:t>
-      </w:r>
-      <w:r>
-        <w:rPr>
-          <w:lang w:val="en-US"/>
-        </w:rPr>
-        <w:t>Bio,</w:t>
-      </w:r>
-      <w:r>
-        <w:rPr>
-          <w:lang w:val="en-US"/>
-        </w:rPr>
-        <w:t xml:space="preserve"> </w:t>
-      </w:r>
-      <w:proofErr w:type="spellStart"/>
-      <w:r>
-        <w:rPr>
-          <w:lang w:val="en-US"/>
-        </w:rPr>
-        <w:t>date</w:t>
-      </w:r>
-      <w:r>
-        <w:rPr>
-          <w:lang w:val="en-US"/>
-        </w:rPr>
-        <w:t>DeNaissance</w:t>
-      </w:r>
-      <w:proofErr w:type="spellEnd"/>
-      <w:r>
-        <w:rPr>
-          <w:lang w:val="en-US"/>
-        </w:rPr>
-        <w:t>,</w:t>
-      </w:r>
-      <w:r>
-        <w:rPr>
-          <w:lang w:val="en-US"/>
-        </w:rPr>
-        <w:t xml:space="preserve"> </w:t>
-      </w:r>
-      <w:r>
-        <w:rPr>
-          <w:lang w:val="en-US"/>
-        </w:rPr>
-        <w:t>Evaluation</w:t>
-      </w:r>
-      <w:r>
-        <w:rPr>
-          <w:lang w:val="en-US"/>
-        </w:rPr>
-        <w:t>)</w:t>
-      </w:r>
-    </w:p>
-    <w:p>
-      <w:pPr>
-        <w:pStyle w:val="Paragraph"/>
-        <w:jc w:val="both"/>
-        <w:rPr>
-          <w:lang w:val="en-US"/>
-        </w:rPr>
-      </w:pPr>
-      <w:proofErr w:type="spellStart"/>
-      <w:r>
-        <w:rPr>
-          <w:lang w:val="en-US"/>
-        </w:rPr>
-        <w:t>ProfileEmployment</w:t>
-      </w:r>
-      <w:proofErr w:type="spellEnd"/>
-      <w:r>
-        <w:rPr>
-          <w:lang w:val="en-US"/>
-        </w:rPr>
-        <w:t xml:space="preserve"> (</w:t>
       </w:r>
       <w:proofErr w:type="spellStart"/>
       <w:r>
@@ -6946,592 +7347,29 @@
           <w:u w:val="single"/>
           <w:lang w:val="en-US"/>
         </w:rPr>
-        <w:t>profileEmployment_id</w:t>
+        <w:t>profile_id</w:t>
       </w:r>
       <w:proofErr w:type="spellEnd"/>
-      <w:r>
-        <w:rPr>
-          <w:lang w:val="en-US"/>
-        </w:rPr>
-        <w:t>,</w:t>
-      </w:r>
       <w:r>
         <w:rPr>
           <w:u w:val="single"/>
           <w:lang w:val="en-US"/>
         </w:rPr>
-        <w:t xml:space="preserve"> </w:t>
-      </w:r>
-      <w:proofErr w:type="spellStart"/>
+        <w:t>*,</w:t>
+      </w:r>
       <w:r>
         <w:rPr>
           <w:u w:val="single"/>
           <w:lang w:val="en-US"/>
         </w:rPr>
-        <w:t>profile_id</w:t>
-      </w:r>
-      <w:proofErr w:type="spellEnd"/>
+        <w:t xml:space="preserve"> </w:t>
+      </w:r>
+      <w:proofErr w:type="spellStart"/>
       <w:r>
         <w:rPr>
           <w:u w:val="single"/>
           <w:lang w:val="en-US"/>
         </w:rPr>
-        <w:t>*,</w:t>
-      </w:r>
-      <w:r>
-        <w:rPr>
-          <w:u w:val="single"/>
-          <w:lang w:val="en-US"/>
-        </w:rPr>
-        <w:t xml:space="preserve"> </w:t>
-      </w:r>
-      <w:proofErr w:type="spellStart"/>
-      <w:r>
-        <w:rPr>
-          <w:u w:val="single"/>
-          <w:lang w:val="en-US"/>
-        </w:rPr>
-        <w:t>professionnel_id</w:t>
-      </w:r>
-      <w:proofErr w:type="spellEnd"/>
-      <w:r>
-        <w:rPr>
-          <w:lang w:val="en-US"/>
-        </w:rPr>
-        <w:t>*</w:t>
-      </w:r>
-      <w:r>
-        <w:rPr>
-          <w:lang w:val="en-US"/>
-        </w:rPr>
-        <w:t xml:space="preserve">, </w:t>
-      </w:r>
-      <w:proofErr w:type="spellStart"/>
-      <w:r>
-        <w:rPr>
-          <w:lang w:val="en-US"/>
-        </w:rPr>
-        <w:t>titre</w:t>
-      </w:r>
-      <w:proofErr w:type="spellEnd"/>
-      <w:r>
-        <w:rPr>
-          <w:lang w:val="en-US"/>
-        </w:rPr>
-        <w:t>,</w:t>
-      </w:r>
-      <w:r>
-        <w:rPr>
-          <w:lang w:val="en-US"/>
-        </w:rPr>
-        <w:t xml:space="preserve"> </w:t>
-      </w:r>
-      <w:proofErr w:type="spellStart"/>
-      <w:r>
-        <w:rPr>
-          <w:lang w:val="en-US"/>
-        </w:rPr>
-        <w:t>entreprise</w:t>
-      </w:r>
-      <w:proofErr w:type="spellEnd"/>
-      <w:r>
-        <w:rPr>
-          <w:lang w:val="en-US"/>
-        </w:rPr>
-        <w:t>,</w:t>
-      </w:r>
-      <w:r>
-        <w:rPr>
-          <w:lang w:val="en-US"/>
-        </w:rPr>
-        <w:t xml:space="preserve"> </w:t>
-      </w:r>
-      <w:r>
-        <w:rPr>
-          <w:lang w:val="en-US"/>
-        </w:rPr>
-        <w:t>localization,</w:t>
-      </w:r>
-      <w:r>
-        <w:rPr>
-          <w:lang w:val="en-US"/>
-        </w:rPr>
-        <w:t xml:space="preserve"> </w:t>
-      </w:r>
-      <w:proofErr w:type="spellStart"/>
-      <w:r>
-        <w:rPr>
-          <w:lang w:val="en-US"/>
-        </w:rPr>
-        <w:t>Actuellement</w:t>
-      </w:r>
-      <w:r>
-        <w:rPr>
-          <w:lang w:val="en-US"/>
-        </w:rPr>
-        <w:t>E</w:t>
-      </w:r>
-      <w:r>
-        <w:rPr>
-          <w:lang w:val="en-US"/>
-        </w:rPr>
-        <w:t>n</w:t>
-      </w:r>
-      <w:proofErr w:type="spellEnd"/>
-      <w:r>
-        <w:rPr>
-          <w:lang w:val="en-US"/>
-        </w:rPr>
-        <w:t>,</w:t>
-      </w:r>
-      <w:r>
-        <w:rPr>
-          <w:lang w:val="en-US"/>
-        </w:rPr>
-        <w:t xml:space="preserve"> </w:t>
-      </w:r>
-      <w:proofErr w:type="spellStart"/>
-      <w:proofErr w:type="gramStart"/>
-      <w:r>
-        <w:rPr>
-          <w:lang w:val="en-US"/>
-        </w:rPr>
-        <w:t>dateDebut</w:t>
-      </w:r>
-      <w:proofErr w:type="spellEnd"/>
-      <w:r>
-        <w:rPr>
-          <w:lang w:val="en-US"/>
-        </w:rPr>
-        <w:t xml:space="preserve"> </w:t>
-      </w:r>
-      <w:r>
-        <w:rPr>
-          <w:lang w:val="en-US"/>
-        </w:rPr>
-        <w:t>,</w:t>
-      </w:r>
-      <w:proofErr w:type="gramEnd"/>
-      <w:r>
-        <w:rPr>
-          <w:lang w:val="en-US"/>
-        </w:rPr>
-        <w:t xml:space="preserve"> </w:t>
-      </w:r>
-      <w:proofErr w:type="spellStart"/>
-      <w:r>
-        <w:rPr>
-          <w:lang w:val="en-US"/>
-        </w:rPr>
-        <w:t>dateFin</w:t>
-      </w:r>
-      <w:proofErr w:type="spellEnd"/>
-      <w:r>
-        <w:rPr>
-          <w:lang w:val="en-US"/>
-        </w:rPr>
-        <w:t>,</w:t>
-      </w:r>
-      <w:r>
-        <w:rPr>
-          <w:lang w:val="en-US"/>
-        </w:rPr>
-        <w:t xml:space="preserve"> </w:t>
-      </w:r>
-      <w:r>
-        <w:rPr>
-          <w:lang w:val="en-US"/>
-        </w:rPr>
-        <w:t>description)</w:t>
-      </w:r>
-    </w:p>
-    <w:p>
-      <w:pPr>
-        <w:pStyle w:val="Paragraph"/>
-        <w:jc w:val="both"/>
-        <w:rPr>
-          <w:lang w:val="en-US"/>
-        </w:rPr>
-      </w:pPr>
-      <w:proofErr w:type="spellStart"/>
-      <w:r>
-        <w:rPr>
-          <w:lang w:val="en-US"/>
-        </w:rPr>
-        <w:lastRenderedPageBreak/>
-        <w:t>ProfileExperience</w:t>
-      </w:r>
-      <w:proofErr w:type="spellEnd"/>
-      <w:r>
-        <w:rPr>
-          <w:lang w:val="en-US"/>
-        </w:rPr>
-        <w:t xml:space="preserve"> (</w:t>
-      </w:r>
-      <w:proofErr w:type="spellStart"/>
-      <w:r>
-        <w:rPr>
-          <w:lang w:val="en-US"/>
-        </w:rPr>
-        <w:t>profileExperience_id</w:t>
-      </w:r>
-      <w:proofErr w:type="spellEnd"/>
-      <w:r>
-        <w:rPr>
-          <w:lang w:val="en-US"/>
-        </w:rPr>
-        <w:t>,</w:t>
-      </w:r>
-      <w:r>
-        <w:rPr>
-          <w:u w:val="single"/>
-          <w:lang w:val="en-US"/>
-        </w:rPr>
-        <w:t xml:space="preserve"> </w:t>
-      </w:r>
-      <w:proofErr w:type="spellStart"/>
-      <w:r>
-        <w:rPr>
-          <w:u w:val="single"/>
-          <w:lang w:val="en-US"/>
-        </w:rPr>
-        <w:t>profile_id</w:t>
-      </w:r>
-      <w:proofErr w:type="spellEnd"/>
-      <w:r>
-        <w:rPr>
-          <w:lang w:val="en-US"/>
-        </w:rPr>
-        <w:t>*</w:t>
-      </w:r>
-      <w:r>
-        <w:rPr>
-          <w:u w:val="single"/>
-          <w:lang w:val="en-US"/>
-        </w:rPr>
-        <w:t>,</w:t>
-      </w:r>
-      <w:r>
-        <w:rPr>
-          <w:u w:val="single"/>
-          <w:lang w:val="en-US"/>
-        </w:rPr>
-        <w:t xml:space="preserve"> </w:t>
-      </w:r>
-      <w:proofErr w:type="spellStart"/>
-      <w:r>
-        <w:rPr>
-          <w:u w:val="single"/>
-          <w:lang w:val="en-US"/>
-        </w:rPr>
-        <w:t>professionnel_id</w:t>
-      </w:r>
-      <w:proofErr w:type="spellEnd"/>
-      <w:r>
-        <w:rPr>
-          <w:lang w:val="en-US"/>
-        </w:rPr>
-        <w:t xml:space="preserve">*, </w:t>
-      </w:r>
-      <w:proofErr w:type="spellStart"/>
-      <w:r>
-        <w:rPr>
-          <w:lang w:val="en-US"/>
-        </w:rPr>
-        <w:t>titre</w:t>
-      </w:r>
-      <w:proofErr w:type="spellEnd"/>
-      <w:r>
-        <w:rPr>
-          <w:lang w:val="en-US"/>
-        </w:rPr>
-        <w:t>,</w:t>
-      </w:r>
-      <w:r>
-        <w:rPr>
-          <w:lang w:val="en-US"/>
-        </w:rPr>
-        <w:t xml:space="preserve"> </w:t>
-      </w:r>
-      <w:r>
-        <w:rPr>
-          <w:lang w:val="en-US"/>
-        </w:rPr>
-        <w:t>description)</w:t>
-      </w:r>
-    </w:p>
-    <w:p>
-      <w:pPr>
-        <w:pStyle w:val="Paragraph"/>
-        <w:jc w:val="both"/>
-        <w:rPr>
-          <w:lang w:val="en-US"/>
-        </w:rPr>
-      </w:pPr>
-      <w:proofErr w:type="spellStart"/>
-      <w:r>
-        <w:rPr>
-          <w:lang w:val="en-US"/>
-        </w:rPr>
-        <w:t>ProfileEducation</w:t>
-      </w:r>
-      <w:proofErr w:type="spellEnd"/>
-      <w:r>
-        <w:rPr>
-          <w:lang w:val="en-US"/>
-        </w:rPr>
-        <w:t xml:space="preserve"> </w:t>
-      </w:r>
-      <w:r>
-        <w:rPr>
-          <w:lang w:val="en-US"/>
-        </w:rPr>
-        <w:t>(</w:t>
-      </w:r>
-      <w:proofErr w:type="spellStart"/>
-      <w:r>
-        <w:rPr>
-          <w:u w:val="single"/>
-          <w:lang w:val="en-US"/>
-        </w:rPr>
-        <w:t>profileEducation_id</w:t>
-      </w:r>
-      <w:proofErr w:type="spellEnd"/>
-      <w:r>
-        <w:rPr>
-          <w:lang w:val="en-US"/>
-        </w:rPr>
-        <w:t>,</w:t>
-      </w:r>
-      <w:r>
-        <w:rPr>
-          <w:u w:val="single"/>
-          <w:lang w:val="en-US"/>
-        </w:rPr>
-        <w:t xml:space="preserve"> </w:t>
-      </w:r>
-      <w:proofErr w:type="spellStart"/>
-      <w:r>
-        <w:rPr>
-          <w:u w:val="single"/>
-          <w:lang w:val="en-US"/>
-        </w:rPr>
-        <w:t>profile_id</w:t>
-      </w:r>
-      <w:proofErr w:type="spellEnd"/>
-      <w:r>
-        <w:rPr>
-          <w:lang w:val="en-US"/>
-        </w:rPr>
-        <w:t>*</w:t>
-      </w:r>
-      <w:r>
-        <w:rPr>
-          <w:u w:val="single"/>
-          <w:lang w:val="en-US"/>
-        </w:rPr>
-        <w:t>,</w:t>
-      </w:r>
-      <w:r>
-        <w:rPr>
-          <w:u w:val="single"/>
-          <w:lang w:val="en-US"/>
-        </w:rPr>
-        <w:t xml:space="preserve"> </w:t>
-      </w:r>
-      <w:proofErr w:type="spellStart"/>
-      <w:r>
-        <w:rPr>
-          <w:u w:val="single"/>
-          <w:lang w:val="en-US"/>
-        </w:rPr>
-        <w:t>professionnel_id</w:t>
-      </w:r>
-      <w:proofErr w:type="spellEnd"/>
-      <w:r>
-        <w:rPr>
-          <w:lang w:val="en-US"/>
-        </w:rPr>
-        <w:t>*</w:t>
-      </w:r>
-      <w:r>
-        <w:rPr>
-          <w:lang w:val="en-US"/>
-        </w:rPr>
-        <w:t xml:space="preserve">, </w:t>
-      </w:r>
-      <w:proofErr w:type="spellStart"/>
-      <w:r>
-        <w:rPr>
-          <w:lang w:val="en-US"/>
-        </w:rPr>
-        <w:t>diplômeScolaire</w:t>
-      </w:r>
-      <w:proofErr w:type="spellEnd"/>
-      <w:r>
-        <w:rPr>
-          <w:lang w:val="en-US"/>
-        </w:rPr>
-        <w:t>,</w:t>
-      </w:r>
-      <w:r>
-        <w:rPr>
-          <w:lang w:val="en-US"/>
-        </w:rPr>
-        <w:t xml:space="preserve"> </w:t>
-      </w:r>
-      <w:proofErr w:type="spellStart"/>
-      <w:r>
-        <w:rPr>
-          <w:lang w:val="en-US"/>
-        </w:rPr>
-        <w:t>domaine</w:t>
-      </w:r>
-      <w:r>
-        <w:rPr>
-          <w:lang w:val="en-US"/>
-        </w:rPr>
-        <w:t>E</w:t>
-      </w:r>
-      <w:r>
-        <w:rPr>
-          <w:lang w:val="en-US"/>
-        </w:rPr>
-        <w:t>tudes</w:t>
-      </w:r>
-      <w:proofErr w:type="spellEnd"/>
-      <w:r>
-        <w:rPr>
-          <w:lang w:val="en-US"/>
-        </w:rPr>
-        <w:t>,</w:t>
-      </w:r>
-      <w:r>
-        <w:rPr>
-          <w:lang w:val="en-US"/>
-        </w:rPr>
-        <w:t xml:space="preserve"> </w:t>
-      </w:r>
-      <w:proofErr w:type="spellStart"/>
-      <w:r>
-        <w:rPr>
-          <w:lang w:val="en-US"/>
-        </w:rPr>
-        <w:t>dateDebut</w:t>
-      </w:r>
-      <w:proofErr w:type="spellEnd"/>
-      <w:r>
-        <w:rPr>
-          <w:lang w:val="en-US"/>
-        </w:rPr>
-        <w:t>,</w:t>
-      </w:r>
-      <w:r>
-        <w:rPr>
-          <w:lang w:val="en-US"/>
-        </w:rPr>
-        <w:t xml:space="preserve"> </w:t>
-      </w:r>
-      <w:proofErr w:type="spellStart"/>
-      <w:r>
-        <w:rPr>
-          <w:lang w:val="en-US"/>
-        </w:rPr>
-        <w:t>dateFin</w:t>
-      </w:r>
-      <w:proofErr w:type="spellEnd"/>
-      <w:r>
-        <w:rPr>
-          <w:lang w:val="en-US"/>
-        </w:rPr>
-        <w:t>,</w:t>
-      </w:r>
-      <w:r>
-        <w:rPr>
-          <w:lang w:val="en-US"/>
-        </w:rPr>
-        <w:t xml:space="preserve"> </w:t>
-      </w:r>
-      <w:r>
-        <w:rPr>
-          <w:lang w:val="en-US"/>
-        </w:rPr>
-        <w:t>description)</w:t>
-      </w:r>
-    </w:p>
-    <w:p>
-      <w:pPr>
-        <w:pStyle w:val="Paragraph"/>
-        <w:jc w:val="both"/>
-        <w:rPr>
-          <w:lang w:val="en-US"/>
-        </w:rPr>
-      </w:pPr>
-      <w:proofErr w:type="spellStart"/>
-      <w:r>
-        <w:rPr>
-          <w:lang w:val="en-US"/>
-        </w:rPr>
-        <w:t>ProfilePhotoProfile</w:t>
-      </w:r>
-      <w:proofErr w:type="spellEnd"/>
-      <w:r>
-        <w:rPr>
-          <w:lang w:val="en-US"/>
-        </w:rPr>
-        <w:t xml:space="preserve"> (</w:t>
-      </w:r>
-      <w:proofErr w:type="spellStart"/>
-      <w:r>
-        <w:rPr>
-          <w:u w:val="single"/>
-          <w:lang w:val="en-US"/>
-        </w:rPr>
-        <w:t>profilePhotoProfile_id</w:t>
-      </w:r>
-      <w:proofErr w:type="spellEnd"/>
-      <w:r>
-        <w:rPr>
-          <w:lang w:val="en-US"/>
-        </w:rPr>
-        <w:t>,</w:t>
-      </w:r>
-      <w:r>
-        <w:rPr>
-          <w:u w:val="single"/>
-          <w:lang w:val="en-US"/>
-        </w:rPr>
-        <w:t xml:space="preserve"> </w:t>
-      </w:r>
-      <w:proofErr w:type="spellStart"/>
-      <w:r>
-        <w:rPr>
-          <w:u w:val="single"/>
-          <w:lang w:val="en-US"/>
-        </w:rPr>
-        <w:t>profile_id</w:t>
-      </w:r>
-      <w:proofErr w:type="spellEnd"/>
-      <w:r>
-        <w:rPr>
-          <w:u w:val="single"/>
-          <w:lang w:val="en-US"/>
-        </w:rPr>
-        <w:t>*,</w:t>
-      </w:r>
-      <w:r>
-        <w:rPr>
-          <w:u w:val="single"/>
-          <w:lang w:val="en-US"/>
-        </w:rPr>
-        <w:t xml:space="preserve"> </w:t>
-      </w:r>
-      <w:proofErr w:type="spellStart"/>
-      <w:r>
-        <w:rPr>
-          <w:u w:val="single"/>
-          <w:lang w:val="en-US"/>
-        </w:rPr>
         <w:t>professionnel_id</w:t>
       </w:r>
       <w:proofErr w:type="spellEnd"/>
@@ -7703,462 +7541,247 @@
       <w:pPr>
         <w:pStyle w:val="Paragraph"/>
         <w:jc w:val="both"/>
-        <w:rPr>
-          <w:lang w:val="en-US"/>
-        </w:rPr>
-      </w:pPr>
-      <w:r>
-        <w:rPr>
-          <w:lang w:val="en-US"/>
-        </w:rPr>
+      </w:pPr>
+      <w:r>
         <w:t>Travail</w:t>
       </w:r>
       <w:r>
-        <w:rPr>
-          <w:lang w:val="en-US"/>
-        </w:rPr>
         <w:t xml:space="preserve"> (</w:t>
       </w:r>
       <w:proofErr w:type="spellStart"/>
       <w:r>
         <w:rPr>
           <w:u w:val="single"/>
-          <w:lang w:val="en-US"/>
         </w:rPr>
         <w:t>travail_id</w:t>
       </w:r>
       <w:proofErr w:type="spellEnd"/>
       <w:r>
-        <w:rPr>
-          <w:lang w:val="en-US"/>
-        </w:rPr>
         <w:t xml:space="preserve">, </w:t>
       </w:r>
       <w:proofErr w:type="spellStart"/>
       <w:r>
         <w:rPr>
           <w:u w:val="single"/>
-          <w:lang w:val="en-US"/>
         </w:rPr>
         <w:t>client_id</w:t>
       </w:r>
       <w:proofErr w:type="spellEnd"/>
       <w:r>
-        <w:rPr>
-          <w:lang w:val="en-US"/>
-        </w:rPr>
+        <w:t xml:space="preserve">*, </w:t>
+      </w:r>
+      <w:proofErr w:type="spellStart"/>
+      <w:r>
+        <w:t>professionnel_id</w:t>
+      </w:r>
+      <w:proofErr w:type="spellEnd"/>
+      <w:r>
+        <w:t xml:space="preserve">*, </w:t>
+      </w:r>
+      <w:proofErr w:type="spellStart"/>
+      <w:r>
+        <w:t>title</w:t>
+      </w:r>
+      <w:proofErr w:type="spellEnd"/>
+      <w:r>
+        <w:t xml:space="preserve">, </w:t>
+      </w:r>
+      <w:proofErr w:type="spellStart"/>
+      <w:r>
+        <w:t>categor</w:t>
+      </w:r>
+      <w:r>
+        <w:t>ie</w:t>
+      </w:r>
+      <w:proofErr w:type="spellEnd"/>
+      <w:r>
+        <w:t>,</w:t>
+      </w:r>
+      <w:r>
+        <w:t xml:space="preserve"> </w:t>
+      </w:r>
+      <w:proofErr w:type="spellStart"/>
+      <w:r>
+        <w:t>subCategor</w:t>
+      </w:r>
+      <w:r>
+        <w:t>ie</w:t>
+      </w:r>
+      <w:proofErr w:type="spellEnd"/>
+      <w:r>
+        <w:t xml:space="preserve">, wilaya, </w:t>
+      </w:r>
+      <w:r>
+        <w:t>ville</w:t>
+      </w:r>
+      <w:r>
+        <w:t xml:space="preserve">, </w:t>
+      </w:r>
+      <w:r>
+        <w:t>prix</w:t>
+      </w:r>
+      <w:r>
+        <w:t>, description, feedback,</w:t>
+      </w:r>
+      <w:r>
+        <w:t xml:space="preserve"> Evaluation</w:t>
+      </w:r>
+      <w:r>
+        <w:t>)</w:t>
+      </w:r>
+    </w:p>
+    <w:p>
+      <w:pPr>
+        <w:pStyle w:val="Paragraph"/>
+        <w:jc w:val="both"/>
+      </w:pPr>
+      <w:r>
+        <w:t>Contact (</w:t>
+      </w:r>
+      <w:proofErr w:type="spellStart"/>
+      <w:r>
+        <w:rPr>
+          <w:u w:val="single"/>
+        </w:rPr>
+        <w:t>contact_id</w:t>
+      </w:r>
+      <w:proofErr w:type="spellEnd"/>
+      <w:r>
+        <w:t xml:space="preserve">, </w:t>
+      </w:r>
+      <w:proofErr w:type="spellStart"/>
+      <w:r>
+        <w:t>client_id</w:t>
+      </w:r>
+      <w:proofErr w:type="spellEnd"/>
+      <w:r>
         <w:t>*</w:t>
       </w:r>
       <w:r>
-        <w:rPr>
-          <w:lang w:val="en-US"/>
-        </w:rPr>
+        <w:t>,</w:t>
+      </w:r>
+      <w:r>
+        <w:t xml:space="preserve"> </w:t>
+      </w:r>
+      <w:proofErr w:type="spellStart"/>
+      <w:r>
+        <w:t>professionnel_id</w:t>
+      </w:r>
+      <w:proofErr w:type="spellEnd"/>
+      <w:r>
+        <w:t>*)</w:t>
+      </w:r>
+    </w:p>
+    <w:p>
+      <w:pPr>
+        <w:pStyle w:val="Paragraph"/>
+        <w:jc w:val="both"/>
+      </w:pPr>
+      <w:r>
+        <w:t>Message</w:t>
+      </w:r>
+      <w:r>
+        <w:t xml:space="preserve"> </w:t>
+      </w:r>
+      <w:r>
+        <w:t>(</w:t>
+      </w:r>
+      <w:proofErr w:type="spellStart"/>
+      <w:r>
+        <w:rPr>
+          <w:u w:val="single"/>
+        </w:rPr>
+        <w:t>message_id</w:t>
+      </w:r>
+      <w:proofErr w:type="spellEnd"/>
+      <w:r>
+        <w:t>,</w:t>
+      </w:r>
+      <w:r>
+        <w:t xml:space="preserve"> </w:t>
+      </w:r>
+      <w:proofErr w:type="spellStart"/>
+      <w:r>
+        <w:rPr>
+          <w:u w:val="single"/>
+        </w:rPr>
+        <w:t>contact_id</w:t>
+      </w:r>
+      <w:proofErr w:type="spellEnd"/>
+      <w:r>
+        <w:t xml:space="preserve">*, </w:t>
+      </w:r>
+      <w:proofErr w:type="spellStart"/>
+      <w:r>
+        <w:t>sender_id</w:t>
+      </w:r>
+      <w:proofErr w:type="spellEnd"/>
+      <w:r>
         <w:t xml:space="preserve">, </w:t>
       </w:r>
       <w:proofErr w:type="spellStart"/>
       <w:r>
-        <w:rPr>
-          <w:lang w:val="en-US"/>
-        </w:rPr>
-        <w:t>professionnel_id</w:t>
+        <w:t>recipient_id</w:t>
       </w:r>
       <w:proofErr w:type="spellEnd"/>
       <w:r>
-        <w:rPr>
-          <w:lang w:val="en-US"/>
-        </w:rPr>
-        <w:t>*</w:t>
-      </w:r>
-      <w:r>
-        <w:rPr>
-          <w:lang w:val="en-US"/>
-        </w:rPr>
-        <w:t xml:space="preserve">, title, </w:t>
+        <w:t xml:space="preserve">, </w:t>
       </w:r>
       <w:proofErr w:type="spellStart"/>
       <w:r>
-        <w:rPr>
-          <w:lang w:val="en-US"/>
-        </w:rPr>
-        <w:t>categor</w:t>
-      </w:r>
-      <w:r>
-        <w:rPr>
-          <w:lang w:val="en-US"/>
-        </w:rPr>
-        <w:t>ie</w:t>
+        <w:t>senderType</w:t>
       </w:r>
       <w:proofErr w:type="spellEnd"/>
       <w:r>
-        <w:rPr>
-          <w:lang w:val="en-US"/>
-        </w:rPr>
-        <w:t>,</w:t>
-      </w:r>
-      <w:r>
-        <w:rPr>
-          <w:lang w:val="en-US"/>
-        </w:rPr>
+        <w:t xml:space="preserve">, </w:t>
+      </w:r>
+      <w:proofErr w:type="spellStart"/>
+      <w:r>
+        <w:t>recipientType</w:t>
+      </w:r>
+      <w:proofErr w:type="spellEnd"/>
+      <w:r>
+        <w:t xml:space="preserve">, </w:t>
+      </w:r>
+      <w:proofErr w:type="spellStart"/>
+      <w:r>
+        <w:t>message_type</w:t>
+      </w:r>
+      <w:proofErr w:type="spellEnd"/>
+      <w:r>
+        <w:t xml:space="preserve">, </w:t>
+      </w:r>
+      <w:proofErr w:type="spellStart"/>
+      <w:r>
+        <w:t>message_url</w:t>
+      </w:r>
+      <w:proofErr w:type="spellEnd"/>
+      <w:r>
+        <w:t>, message_</w:t>
+      </w:r>
+      <w:r>
         <w:t xml:space="preserve"> </w:t>
       </w:r>
       <w:proofErr w:type="spellStart"/>
       <w:r>
-        <w:rPr>
-          <w:lang w:val="en-US"/>
-        </w:rPr>
-        <w:t>subCategor</w:t>
-      </w:r>
-      <w:r>
-        <w:rPr>
-          <w:lang w:val="en-US"/>
-        </w:rPr>
-        <w:t>ie</w:t>
+        <w:t>nomDeFichier</w:t>
       </w:r>
       <w:proofErr w:type="spellEnd"/>
       <w:r>
-        <w:rPr>
-          <w:lang w:val="en-US"/>
-        </w:rPr>
-        <w:t xml:space="preserve">, wilaya, </w:t>
+        <w:t xml:space="preserve">, </w:t>
       </w:r>
       <w:proofErr w:type="spellStart"/>
       <w:r>
-        <w:rPr>
-          <w:lang w:val="en-US"/>
-        </w:rPr>
-        <w:t>ville</w:t>
+        <w:t>message_content</w:t>
       </w:r>
       <w:proofErr w:type="spellEnd"/>
       <w:r>
-        <w:rPr>
-          <w:lang w:val="en-US"/>
-        </w:rPr>
-        <w:t xml:space="preserve">, </w:t>
-      </w:r>
-      <w:r>
-        <w:rPr>
-          <w:lang w:val="en-US"/>
-        </w:rPr>
-        <w:t>prix</w:t>
-      </w:r>
-      <w:r>
-        <w:rPr>
-          <w:lang w:val="en-US"/>
-        </w:rPr>
-        <w:t>, description, feedback,</w:t>
-      </w:r>
-      <w:r>
-        <w:rPr>
-          <w:lang w:val="en-US"/>
-        </w:rPr>
-        <w:t xml:space="preserve"> Evaluation</w:t>
-      </w:r>
-      <w:r>
-        <w:rPr>
-          <w:lang w:val="en-US"/>
-        </w:rPr>
-        <w:t>)</w:t>
-      </w:r>
-    </w:p>
-    <w:p>
-      <w:pPr>
-        <w:pStyle w:val="Paragraph"/>
-        <w:jc w:val="both"/>
-        <w:rPr>
-          <w:lang w:val="en-US"/>
-        </w:rPr>
-      </w:pPr>
-      <w:r>
-        <w:rPr>
-          <w:lang w:val="en-US"/>
-        </w:rPr>
-        <w:t>Contact (</w:t>
-      </w:r>
-      <w:proofErr w:type="spellStart"/>
-      <w:r>
-        <w:rPr>
-          <w:u w:val="single"/>
-          <w:lang w:val="en-US"/>
-        </w:rPr>
-        <w:t>contact_id</w:t>
-      </w:r>
-      <w:proofErr w:type="spellEnd"/>
-      <w:r>
-        <w:rPr>
-          <w:lang w:val="en-US"/>
-        </w:rPr>
-        <w:t>,</w:t>
-      </w:r>
-      <w:r>
-        <w:rPr>
-          <w:lang w:val="en-US"/>
-        </w:rPr>
-        <w:t xml:space="preserve"> </w:t>
-      </w:r>
-      <w:proofErr w:type="spellStart"/>
-      <w:r>
-        <w:rPr>
-          <w:lang w:val="en-US"/>
-        </w:rPr>
-        <w:t>client_id</w:t>
-      </w:r>
-      <w:proofErr w:type="spellEnd"/>
-      <w:r>
-        <w:rPr>
-          <w:lang w:val="en-US"/>
-        </w:rPr>
-        <w:t>*</w:t>
-      </w:r>
-      <w:r>
-        <w:rPr>
-          <w:lang w:val="en-US"/>
-        </w:rPr>
-        <w:t>,</w:t>
-      </w:r>
-      <w:r>
-        <w:rPr>
-          <w:lang w:val="en-US"/>
-        </w:rPr>
-        <w:t xml:space="preserve"> </w:t>
-      </w:r>
-      <w:proofErr w:type="spellStart"/>
-      <w:r>
-        <w:rPr>
-          <w:lang w:val="en-US"/>
-        </w:rPr>
-        <w:t>professionnel_id</w:t>
-      </w:r>
-      <w:proofErr w:type="spellEnd"/>
-      <w:r>
-        <w:rPr>
-          <w:lang w:val="en-US"/>
-        </w:rPr>
-        <w:t>*</w:t>
-      </w:r>
-      <w:r>
-        <w:rPr>
-          <w:lang w:val="en-US"/>
-        </w:rPr>
-        <w:t>)</w:t>
-      </w:r>
-    </w:p>
-    <w:p>
-      <w:pPr>
-        <w:pStyle w:val="Paragraph"/>
-        <w:jc w:val="both"/>
-        <w:rPr>
-          <w:lang w:val="en-US"/>
-        </w:rPr>
-      </w:pPr>
-      <w:r>
-        <w:rPr>
-          <w:lang w:val="en-US"/>
-        </w:rPr>
-        <w:t>Message</w:t>
-      </w:r>
-      <w:r>
-        <w:rPr>
-          <w:lang w:val="en-US"/>
-        </w:rPr>
-        <w:t xml:space="preserve"> </w:t>
-      </w:r>
-      <w:r>
-        <w:rPr>
-          <w:lang w:val="en-US"/>
-        </w:rPr>
-        <w:t>(</w:t>
-      </w:r>
-      <w:proofErr w:type="spellStart"/>
-      <w:r>
-        <w:rPr>
-          <w:u w:val="single"/>
-          <w:lang w:val="en-US"/>
-        </w:rPr>
-        <w:t>message_id</w:t>
-      </w:r>
-      <w:proofErr w:type="spellEnd"/>
-      <w:r>
-        <w:rPr>
-          <w:lang w:val="en-US"/>
-        </w:rPr>
-        <w:t>,</w:t>
-      </w:r>
-      <w:r>
-        <w:rPr>
-          <w:lang w:val="en-US"/>
-        </w:rPr>
-        <w:t xml:space="preserve"> </w:t>
-      </w:r>
-      <w:proofErr w:type="spellStart"/>
-      <w:r>
-        <w:rPr>
-          <w:u w:val="single"/>
-          <w:lang w:val="en-US"/>
-        </w:rPr>
-        <w:t>contact_id</w:t>
-      </w:r>
-      <w:proofErr w:type="spellEnd"/>
-      <w:r>
-        <w:rPr>
-          <w:lang w:val="en-US"/>
-        </w:rPr>
-        <w:t xml:space="preserve">*, </w:t>
-      </w:r>
-      <w:proofErr w:type="spellStart"/>
-      <w:r>
-        <w:rPr>
-          <w:lang w:val="en-US"/>
-        </w:rPr>
-        <w:t>sender_id</w:t>
-      </w:r>
-      <w:proofErr w:type="spellEnd"/>
-      <w:r>
-        <w:rPr>
-          <w:lang w:val="en-US"/>
-        </w:rPr>
-        <w:t xml:space="preserve">, </w:t>
-      </w:r>
-      <w:proofErr w:type="spellStart"/>
-      <w:r>
-        <w:rPr>
-          <w:lang w:val="en-US"/>
-        </w:rPr>
-        <w:t>recipient_id</w:t>
-      </w:r>
-      <w:proofErr w:type="spellEnd"/>
-      <w:r>
-        <w:rPr>
-          <w:lang w:val="en-US"/>
-        </w:rPr>
-        <w:t>,</w:t>
-      </w:r>
-      <w:r>
-        <w:rPr>
-          <w:lang w:val="en-US"/>
-        </w:rPr>
-        <w:t xml:space="preserve"> </w:t>
-      </w:r>
-      <w:proofErr w:type="spellStart"/>
-      <w:r>
-        <w:rPr>
-          <w:lang w:val="en-US"/>
-        </w:rPr>
-        <w:t>senderType</w:t>
-      </w:r>
-      <w:proofErr w:type="spellEnd"/>
-      <w:r>
-        <w:rPr>
-          <w:lang w:val="en-US"/>
-        </w:rPr>
-        <w:t xml:space="preserve">, </w:t>
-      </w:r>
-      <w:proofErr w:type="spellStart"/>
-      <w:r>
-        <w:rPr>
-          <w:lang w:val="en-US"/>
-        </w:rPr>
-        <w:t>recipientType</w:t>
-      </w:r>
-      <w:proofErr w:type="spellEnd"/>
-      <w:r>
-        <w:rPr>
-          <w:lang w:val="en-US"/>
-        </w:rPr>
-        <w:t xml:space="preserve">, </w:t>
-      </w:r>
-      <w:proofErr w:type="spellStart"/>
-      <w:r>
-        <w:rPr>
-          <w:lang w:val="en-US"/>
-        </w:rPr>
-        <w:t>message_type</w:t>
-      </w:r>
-      <w:proofErr w:type="spellEnd"/>
-      <w:r>
-        <w:rPr>
-          <w:lang w:val="en-US"/>
-        </w:rPr>
-        <w:t xml:space="preserve">, </w:t>
-      </w:r>
-      <w:proofErr w:type="spellStart"/>
-      <w:r>
-        <w:rPr>
-          <w:lang w:val="en-US"/>
-        </w:rPr>
-        <w:t>message_url</w:t>
-      </w:r>
-      <w:proofErr w:type="spellEnd"/>
-      <w:r>
-        <w:rPr>
-          <w:lang w:val="en-US"/>
-        </w:rPr>
-        <w:t>, message_</w:t>
-      </w:r>
-      <w:r>
-        <w:rPr>
-          <w:lang w:val="en-US"/>
-        </w:rPr>
-        <w:t xml:space="preserve"> </w:t>
-      </w:r>
-      <w:proofErr w:type="spellStart"/>
-      <w:r>
-        <w:rPr>
-          <w:lang w:val="en-US"/>
-        </w:rPr>
-        <w:t>nom</w:t>
-      </w:r>
-      <w:r>
-        <w:rPr>
-          <w:lang w:val="en-US"/>
-        </w:rPr>
-        <w:t>D</w:t>
-      </w:r>
-      <w:r>
-        <w:rPr>
-          <w:lang w:val="en-US"/>
-        </w:rPr>
-        <w:t>e</w:t>
-      </w:r>
-      <w:r>
-        <w:rPr>
-          <w:lang w:val="en-US"/>
-        </w:rPr>
-        <w:t>F</w:t>
-      </w:r>
-      <w:r>
-        <w:rPr>
-          <w:lang w:val="en-US"/>
-        </w:rPr>
-        <w:t>ichier</w:t>
-      </w:r>
-      <w:proofErr w:type="spellEnd"/>
-      <w:r>
-        <w:rPr>
-          <w:lang w:val="en-US"/>
-        </w:rPr>
-        <w:t xml:space="preserve">, </w:t>
-      </w:r>
-      <w:proofErr w:type="spellStart"/>
-      <w:r>
-        <w:rPr>
-          <w:lang w:val="en-US"/>
-        </w:rPr>
-        <w:t>message_content</w:t>
-      </w:r>
-      <w:proofErr w:type="spellEnd"/>
-      <w:r>
-        <w:rPr>
-          <w:lang w:val="en-US"/>
-        </w:rPr>
         <w:t>, time)</w:t>
       </w:r>
     </w:p>
     <w:p>
       <w:pPr>
         <w:pStyle w:val="Paragraph"/>
-        <w:rPr>
-          <w:lang w:val="en-US"/>
-        </w:rPr>
       </w:pPr>
     </w:p>
     <w:p>
@@ -9924,12 +9547,12 @@
         <w:pStyle w:val="titre"/>
         <w:jc w:val="center"/>
         <w:rPr>
-          <w:lang w:bidi="ar-DZ"/>
-        </w:rPr>
-      </w:pPr>
-      <w:r>
-        <w:rPr>
-          <w:lang w:bidi="ar-DZ"/>
+          <w:lang w:val="fr-FR" w:bidi="ar-DZ"/>
+        </w:rPr>
+      </w:pPr>
+      <w:r>
+        <w:rPr>
+          <w:lang w:val="fr-FR" w:bidi="ar-DZ"/>
         </w:rPr>
         <w:lastRenderedPageBreak/>
         <w:t>Conclusion Générale</w:t>
@@ -10082,13 +9705,7 @@
         <w:rPr>
           <w:lang w:bidi="ar-DZ"/>
         </w:rPr>
-        <w:t>à terme</w:t>
-      </w:r>
-      <w:r>
-        <w:rPr>
-          <w:lang w:bidi="ar-DZ"/>
-        </w:rPr>
-        <w:t xml:space="preserve"> </w:t>
+        <w:t xml:space="preserve">à terme </w:t>
       </w:r>
       <w:r>
         <w:rPr>
@@ -10267,7 +9884,7 @@
         </w:rPr>
         <w:lastRenderedPageBreak/>
         <w:drawing>
-          <wp:inline distT="0" distB="0" distL="0" distR="0" wp14:anchorId="37A90B8B" wp14:editId="61BF5915">
+          <wp:inline distT="0" distB="0" distL="0" distR="0" wp14:anchorId="37A90B8B" wp14:editId="71B2EB58">
             <wp:extent cx="5972810" cy="2172970"/>
             <wp:effectExtent l="0" t="0" r="8890" b="0"/>
             <wp:docPr id="241531286" name="Picture 6"/>
@@ -10601,10 +10218,10 @@
         </w:rPr>
         <w:lastRenderedPageBreak/>
         <w:drawing>
-          <wp:inline distT="0" distB="0" distL="0" distR="0" wp14:anchorId="31297359" wp14:editId="3FE3DCCF">
-            <wp:extent cx="5972810" cy="4438015"/>
-            <wp:effectExtent l="0" t="0" r="8890" b="635"/>
-            <wp:docPr id="919008106" name="Picture 3"/>
+          <wp:inline distT="0" distB="0" distL="0" distR="0" wp14:anchorId="0A2CFCCB" wp14:editId="24A8DCEB">
+            <wp:extent cx="5972810" cy="4438650"/>
+            <wp:effectExtent l="0" t="0" r="8890" b="0"/>
+            <wp:docPr id="277470098" name="Picture 1"/>
             <wp:cNvGraphicFramePr>
               <a:graphicFrameLocks xmlns:a="http://schemas.openxmlformats.org/drawingml/2006/main" noChangeAspect="1"/>
             </wp:cNvGraphicFramePr>
@@ -10612,7 +10229,7 @@
               <a:graphicData uri="http://schemas.openxmlformats.org/drawingml/2006/picture">
                 <pic:pic xmlns:pic="http://schemas.openxmlformats.org/drawingml/2006/picture">
                   <pic:nvPicPr>
-                    <pic:cNvPr id="0" name="Picture 8"/>
+                    <pic:cNvPr id="0" name="Picture 1"/>
                     <pic:cNvPicPr>
                       <a:picLocks noChangeAspect="1" noChangeArrowheads="1"/>
                     </pic:cNvPicPr>
@@ -10633,7 +10250,7 @@
                   <pic:spPr bwMode="auto">
                     <a:xfrm>
                       <a:off x="0" y="0"/>
-                      <a:ext cx="5972810" cy="4438015"/>
+                      <a:ext cx="5972810" cy="4438650"/>
                     </a:xfrm>
                     <a:prstGeom prst="rect">
                       <a:avLst/>
@@ -10674,8 +10291,14 @@
       <w:pPr>
         <w:pStyle w:val="titre"/>
         <w:jc w:val="center"/>
-      </w:pPr>
-      <w:r>
+        <w:rPr>
+          <w:lang w:val="fr-FR"/>
+        </w:rPr>
+      </w:pPr>
+      <w:r>
+        <w:rPr>
+          <w:lang w:val="fr-FR"/>
+        </w:rPr>
         <w:lastRenderedPageBreak/>
         <w:t>Webographie</w:t>
       </w:r>
@@ -10913,10 +10536,7 @@
         <w:t>[7]</w:t>
       </w:r>
       <w:r>
-        <w:t xml:space="preserve"> </w:t>
-      </w:r>
-      <w:r>
-        <w:t>https://www.upwork.com/legal#anyhireescrow</w:t>
+        <w:t xml:space="preserve"> https://www.upwork.com/legal#anyhireescrow</w:t>
       </w:r>
     </w:p>
     <w:p>

</xml_diff>

<commit_message>
l wech ani la7eg hata doka fel memoire
</commit_message>
<xml_diff>
--- a/memoire/PFE_BOUAZIZ_BENALI.docx
+++ b/memoire/PFE_BOUAZIZ_BENALI.docx
@@ -9217,138 +9217,6 @@
     </w:p>
     <w:p>
       <w:pPr>
-        <w:pStyle w:val="titre"/>
-        <w:ind w:left="1440"/>
-        <w:jc w:val="both"/>
-        <w:rPr>
-          <w:sz w:val="30"/>
-          <w:szCs w:val="30"/>
-          <w:lang w:val="fr-FR"/>
-        </w:rPr>
-      </w:pPr>
-    </w:p>
-    <w:p>
-      <w:pPr>
-        <w:pStyle w:val="titre"/>
-        <w:ind w:left="1440"/>
-        <w:jc w:val="both"/>
-        <w:rPr>
-          <w:sz w:val="30"/>
-          <w:szCs w:val="30"/>
-          <w:lang w:val="fr-FR"/>
-        </w:rPr>
-      </w:pPr>
-    </w:p>
-    <w:p>
-      <w:pPr>
-        <w:pStyle w:val="titre"/>
-        <w:ind w:left="1440"/>
-        <w:jc w:val="both"/>
-        <w:rPr>
-          <w:sz w:val="30"/>
-          <w:szCs w:val="30"/>
-          <w:lang w:val="fr-FR"/>
-        </w:rPr>
-      </w:pPr>
-    </w:p>
-    <w:p>
-      <w:pPr>
-        <w:pStyle w:val="titre"/>
-        <w:ind w:left="1440"/>
-        <w:jc w:val="both"/>
-        <w:rPr>
-          <w:sz w:val="30"/>
-          <w:szCs w:val="30"/>
-          <w:lang w:val="fr-FR"/>
-        </w:rPr>
-      </w:pPr>
-    </w:p>
-    <w:p>
-      <w:pPr>
-        <w:pStyle w:val="titre"/>
-        <w:ind w:left="1440"/>
-        <w:jc w:val="both"/>
-        <w:rPr>
-          <w:sz w:val="30"/>
-          <w:szCs w:val="30"/>
-          <w:lang w:val="fr-FR"/>
-        </w:rPr>
-      </w:pPr>
-    </w:p>
-    <w:p>
-      <w:pPr>
-        <w:pStyle w:val="titre"/>
-        <w:ind w:left="1440"/>
-        <w:jc w:val="both"/>
-        <w:rPr>
-          <w:sz w:val="30"/>
-          <w:szCs w:val="30"/>
-          <w:lang w:val="fr-FR"/>
-        </w:rPr>
-      </w:pPr>
-    </w:p>
-    <w:p>
-      <w:pPr>
-        <w:pStyle w:val="titre"/>
-        <w:ind w:left="1440"/>
-        <w:jc w:val="both"/>
-        <w:rPr>
-          <w:sz w:val="30"/>
-          <w:szCs w:val="30"/>
-          <w:lang w:val="fr-FR"/>
-        </w:rPr>
-      </w:pPr>
-    </w:p>
-    <w:p>
-      <w:pPr>
-        <w:pStyle w:val="titre"/>
-        <w:ind w:left="1440"/>
-        <w:jc w:val="both"/>
-        <w:rPr>
-          <w:sz w:val="30"/>
-          <w:szCs w:val="30"/>
-          <w:lang w:val="fr-FR"/>
-        </w:rPr>
-      </w:pPr>
-    </w:p>
-    <w:p>
-      <w:pPr>
-        <w:pStyle w:val="titre"/>
-        <w:ind w:left="1440"/>
-        <w:jc w:val="both"/>
-        <w:rPr>
-          <w:sz w:val="30"/>
-          <w:szCs w:val="30"/>
-          <w:lang w:val="fr-FR"/>
-        </w:rPr>
-      </w:pPr>
-    </w:p>
-    <w:p>
-      <w:pPr>
-        <w:pStyle w:val="titre"/>
-        <w:ind w:left="360"/>
-        <w:jc w:val="both"/>
-        <w:rPr>
-          <w:sz w:val="28"/>
-          <w:szCs w:val="28"/>
-          <w:lang w:val="fr-FR"/>
-        </w:rPr>
-      </w:pPr>
-    </w:p>
-    <w:p>
-      <w:pPr>
-        <w:pStyle w:val="titre"/>
-        <w:ind w:left="360"/>
-        <w:jc w:val="both"/>
-        <w:rPr>
-          <w:sz w:val="28"/>
-          <w:szCs w:val="28"/>
-          <w:lang w:val="fr-FR"/>
-        </w:rPr>
-      </w:pPr>
-    </w:p>
-    <w:p>
-      <w:pPr>
         <w:pStyle w:val="headernav"/>
         <w:numPr>
           <w:ilvl w:val="1"/>
@@ -9357,6 +9225,7 @@
       </w:pPr>
       <w:proofErr w:type="spellStart"/>
       <w:r>
+        <w:lastRenderedPageBreak/>
         <w:t>Diagramme</w:t>
       </w:r>
       <w:proofErr w:type="spellEnd"/>
@@ -9526,7 +9395,6 @@
         </w:numPr>
       </w:pPr>
       <w:r>
-        <w:lastRenderedPageBreak/>
         <w:t>Messages</w:t>
       </w:r>
       <w:r>
@@ -9586,12 +9454,7 @@
           <w:szCs w:val="28"/>
         </w:rPr>
       </w:pPr>
-      <w:proofErr w:type="gramStart"/>
-      <w:r>
-        <w:rPr>
-          <w:rStyle w:val="headernavChar"/>
-          <w:lang w:val="fr-FR"/>
-        </w:rPr>
+      <w:r>
         <w:t>Fragments</w:t>
       </w:r>
       <w:r>
@@ -9601,7 +9464,6 @@
         </w:rPr>
         <w:t>:</w:t>
       </w:r>
-      <w:proofErr w:type="gramEnd"/>
     </w:p>
     <w:p>
       <w:pPr>
@@ -9650,6 +9512,7 @@
           <w:szCs w:val="28"/>
           <w:lang w:val="fr-FR"/>
         </w:rPr>
+        <w:lastRenderedPageBreak/>
         <w:drawing>
           <wp:inline distT="0" distB="0" distL="0" distR="0" wp14:anchorId="17B545AC" wp14:editId="6D4C809F">
             <wp:extent cx="5472931" cy="4349457"/>
@@ -15002,272 +14865,136 @@
     <w:p>
       <w:pPr>
         <w:pStyle w:val="headernav"/>
-        <w:rPr>
-          <w:sz w:val="30"/>
-          <w:szCs w:val="30"/>
-        </w:rPr>
-      </w:pPr>
-      <w:r>
-        <w:rPr>
-          <w:sz w:val="30"/>
-          <w:szCs w:val="30"/>
-        </w:rPr>
+      </w:pPr>
+      <w:r>
         <w:t xml:space="preserve">Interface </w:t>
       </w:r>
       <w:proofErr w:type="spellStart"/>
       <w:r>
-        <w:rPr>
-          <w:sz w:val="30"/>
-          <w:szCs w:val="30"/>
-        </w:rPr>
         <w:t>Accueil</w:t>
       </w:r>
       <w:proofErr w:type="spellEnd"/>
       <w:r>
-        <w:rPr>
-          <w:sz w:val="30"/>
-          <w:szCs w:val="30"/>
-        </w:rPr>
         <w:t>:</w:t>
       </w:r>
     </w:p>
     <w:p>
       <w:pPr>
         <w:pStyle w:val="headernav"/>
-        <w:rPr>
-          <w:sz w:val="30"/>
-          <w:szCs w:val="30"/>
-        </w:rPr>
-      </w:pPr>
-      <w:r>
-        <w:rPr>
-          <w:sz w:val="30"/>
-          <w:szCs w:val="30"/>
-        </w:rPr>
+      </w:pPr>
+      <w:r>
         <w:t>Interface Inscription:</w:t>
       </w:r>
     </w:p>
     <w:p>
       <w:pPr>
         <w:pStyle w:val="headernav"/>
-        <w:rPr>
-          <w:sz w:val="30"/>
-          <w:szCs w:val="30"/>
-        </w:rPr>
-      </w:pPr>
-      <w:r>
-        <w:rPr>
-          <w:sz w:val="30"/>
-          <w:szCs w:val="30"/>
-        </w:rPr>
+      </w:pPr>
+      <w:r>
         <w:t>Interface Creation profile:</w:t>
       </w:r>
     </w:p>
     <w:p>
       <w:pPr>
         <w:pStyle w:val="headernav"/>
-        <w:rPr>
-          <w:sz w:val="30"/>
-          <w:szCs w:val="30"/>
-        </w:rPr>
-      </w:pPr>
-      <w:r>
-        <w:rPr>
-          <w:sz w:val="30"/>
-          <w:szCs w:val="30"/>
-        </w:rPr>
+      </w:pPr>
+      <w:r>
         <w:t xml:space="preserve">Interface </w:t>
       </w:r>
       <w:proofErr w:type="spellStart"/>
       <w:r>
-        <w:rPr>
-          <w:sz w:val="30"/>
-          <w:szCs w:val="30"/>
-        </w:rPr>
         <w:t>Authentification</w:t>
       </w:r>
       <w:proofErr w:type="spellEnd"/>
       <w:r>
-        <w:rPr>
-          <w:sz w:val="30"/>
-          <w:szCs w:val="30"/>
-        </w:rPr>
         <w:t>:</w:t>
       </w:r>
     </w:p>
     <w:p>
       <w:pPr>
         <w:pStyle w:val="headernav"/>
-        <w:rPr>
-          <w:sz w:val="30"/>
-          <w:szCs w:val="30"/>
-        </w:rPr>
-      </w:pPr>
-      <w:r>
-        <w:rPr>
-          <w:sz w:val="30"/>
-          <w:szCs w:val="30"/>
-        </w:rPr>
+      </w:pPr>
+      <w:r>
         <w:t>Interface Tableau de bord:</w:t>
       </w:r>
     </w:p>
     <w:p>
       <w:pPr>
         <w:pStyle w:val="headernav"/>
-        <w:rPr>
-          <w:sz w:val="28"/>
-          <w:szCs w:val="28"/>
-        </w:rPr>
-      </w:pPr>
-      <w:r>
-        <w:rPr>
-          <w:sz w:val="28"/>
-          <w:szCs w:val="28"/>
-        </w:rPr>
+      </w:pPr>
+      <w:r>
         <w:t>Pour Client:</w:t>
       </w:r>
     </w:p>
     <w:p>
       <w:pPr>
         <w:pStyle w:val="headernav"/>
-        <w:rPr>
-          <w:sz w:val="28"/>
-          <w:szCs w:val="28"/>
-        </w:rPr>
-      </w:pPr>
-      <w:r>
-        <w:rPr>
-          <w:sz w:val="28"/>
-          <w:szCs w:val="28"/>
-        </w:rPr>
+      </w:pPr>
+      <w:r>
         <w:t xml:space="preserve">Pour </w:t>
       </w:r>
       <w:proofErr w:type="spellStart"/>
       <w:r>
-        <w:rPr>
-          <w:sz w:val="28"/>
-          <w:szCs w:val="28"/>
-        </w:rPr>
         <w:t>Professionnel</w:t>
       </w:r>
       <w:proofErr w:type="spellEnd"/>
       <w:r>
-        <w:rPr>
-          <w:sz w:val="28"/>
-          <w:szCs w:val="28"/>
-        </w:rPr>
         <w:t xml:space="preserve">: </w:t>
       </w:r>
     </w:p>
     <w:p>
       <w:pPr>
         <w:pStyle w:val="headernav"/>
-        <w:rPr>
-          <w:sz w:val="30"/>
-          <w:szCs w:val="30"/>
-        </w:rPr>
-      </w:pPr>
-      <w:r>
-        <w:rPr>
-          <w:sz w:val="30"/>
-          <w:szCs w:val="30"/>
-        </w:rPr>
+      </w:pPr>
+      <w:r>
         <w:t>Interface Creation travail:</w:t>
       </w:r>
     </w:p>
     <w:p>
       <w:pPr>
         <w:pStyle w:val="headernav"/>
-        <w:rPr>
-          <w:sz w:val="30"/>
-          <w:szCs w:val="30"/>
-        </w:rPr>
-      </w:pPr>
-      <w:r>
-        <w:rPr>
-          <w:sz w:val="30"/>
-          <w:szCs w:val="30"/>
-        </w:rPr>
+      </w:pPr>
+      <w:r>
         <w:t xml:space="preserve">Interface </w:t>
       </w:r>
       <w:proofErr w:type="spellStart"/>
       <w:r>
-        <w:rPr>
-          <w:sz w:val="30"/>
-          <w:szCs w:val="30"/>
-        </w:rPr>
         <w:t>Messanger</w:t>
       </w:r>
       <w:proofErr w:type="spellEnd"/>
       <w:r>
-        <w:rPr>
-          <w:sz w:val="30"/>
-          <w:szCs w:val="30"/>
-        </w:rPr>
         <w:t>:</w:t>
       </w:r>
     </w:p>
     <w:p>
       <w:pPr>
         <w:pStyle w:val="headernav"/>
-        <w:rPr>
-          <w:sz w:val="30"/>
-          <w:szCs w:val="30"/>
-        </w:rPr>
-      </w:pPr>
-      <w:r>
-        <w:rPr>
-          <w:sz w:val="30"/>
-          <w:szCs w:val="30"/>
-        </w:rPr>
+      </w:pPr>
+      <w:r>
         <w:t xml:space="preserve">Interface </w:t>
       </w:r>
       <w:proofErr w:type="spellStart"/>
       <w:r>
-        <w:rPr>
-          <w:sz w:val="30"/>
-          <w:szCs w:val="30"/>
-        </w:rPr>
         <w:t>Rechercher</w:t>
       </w:r>
       <w:proofErr w:type="spellEnd"/>
       <w:r>
-        <w:rPr>
-          <w:sz w:val="30"/>
-          <w:szCs w:val="30"/>
-        </w:rPr>
         <w:t>:</w:t>
       </w:r>
     </w:p>
     <w:p>
       <w:pPr>
         <w:pStyle w:val="headernav"/>
-        <w:rPr>
-          <w:sz w:val="30"/>
-          <w:szCs w:val="30"/>
-        </w:rPr>
-      </w:pPr>
-      <w:r>
-        <w:rPr>
-          <w:sz w:val="30"/>
-          <w:szCs w:val="30"/>
-        </w:rPr>
+      </w:pPr>
+      <w:r>
         <w:t xml:space="preserve">Interface </w:t>
       </w:r>
       <w:proofErr w:type="spellStart"/>
       <w:r>
-        <w:rPr>
-          <w:sz w:val="30"/>
-          <w:szCs w:val="30"/>
-        </w:rPr>
         <w:t>Parametres</w:t>
       </w:r>
       <w:proofErr w:type="spellEnd"/>
       <w:r>
-        <w:rPr>
-          <w:sz w:val="30"/>
-          <w:szCs w:val="30"/>
-        </w:rPr>
         <w:t>:</w:t>
       </w:r>
     </w:p>
@@ -15506,11 +15233,16 @@
         <w:jc w:val="center"/>
         <w:rPr>
           <w:rFonts w:ascii="Poppins" w:hAnsi="Poppins" w:cs="Poppins"/>
+          <w:b/>
+          <w:bCs/>
           <w:lang w:val="fr-FR"/>
         </w:rPr>
       </w:pPr>
       <w:r>
         <w:rPr>
+          <w:rFonts w:ascii="Poppins" w:hAnsi="Poppins" w:cs="Poppins"/>
+          <w:b/>
+          <w:bCs/>
           <w:lang w:val="fr-FR"/>
         </w:rPr>
         <w:lastRenderedPageBreak/>
@@ -16380,11 +16112,15 @@
         <w:pStyle w:val="titre"/>
         <w:jc w:val="center"/>
         <w:rPr>
+          <w:rFonts w:ascii="Poppins" w:hAnsi="Poppins" w:cs="Poppins"/>
+          <w:b/>
+          <w:bCs/>
           <w:lang w:val="fr-FR"/>
         </w:rPr>
       </w:pPr>
       <w:r>
         <w:rPr>
+          <w:rFonts w:ascii="Poppins" w:hAnsi="Poppins" w:cs="Poppins"/>
           <w:b/>
           <w:bCs/>
           <w:sz w:val="40"/>

</xml_diff>